<commit_message>
Add speed tracking to TO runs
</commit_message>
<xml_diff>
--- a/Step-7-Torque-Driven-Treatment-Optimization/TorqueDrivenTreatmentOptimizationTutorial.docx
+++ b/Step-7-Torque-Driven-Treatment-Optimization/TorqueDrivenTreatmentOptimizationTutorial.docx
@@ -1646,6 +1646,171 @@
           <w:bCs/>
         </w:rPr>
         <w:t>0.0873</w:t>
+      </w:r>
+    </w:p>
+    <w:p>
+      <w:pPr>
+        <w:pStyle w:val="ListParagraph"/>
+        <w:numPr>
+          <w:ilvl w:val="0"/>
+          <w:numId w:val="2"/>
+        </w:numPr>
+        <w:spacing w:before="240" w:line="276" w:lineRule="auto"/>
+        <w:rPr>
+          <w:rFonts w:ascii="Times New Roman" w:hAnsi="Times New Roman" w:cs="Times New Roman"/>
+        </w:rPr>
+      </w:pPr>
+      <w:r>
+        <w:rPr>
+          <w:rFonts w:ascii="Times New Roman" w:hAnsi="Times New Roman" w:cs="Times New Roman"/>
+        </w:rPr>
+        <w:t>Add a new cost term:</w:t>
+      </w:r>
+    </w:p>
+    <w:p>
+      <w:pPr>
+        <w:pStyle w:val="ListParagraph"/>
+        <w:numPr>
+          <w:ilvl w:val="1"/>
+          <w:numId w:val="2"/>
+        </w:numPr>
+        <w:spacing w:before="240" w:line="276" w:lineRule="auto"/>
+        <w:rPr>
+          <w:rFonts w:ascii="Times New Roman" w:hAnsi="Times New Roman" w:cs="Times New Roman"/>
+        </w:rPr>
+      </w:pPr>
+      <w:r>
+        <w:rPr>
+          <w:rFonts w:ascii="Times New Roman" w:hAnsi="Times New Roman" w:cs="Times New Roman"/>
+        </w:rPr>
+        <w:t xml:space="preserve">Name: </w:t>
+      </w:r>
+      <w:r>
+        <w:rPr>
+          <w:rFonts w:ascii="Times New Roman" w:hAnsi="Times New Roman" w:cs="Times New Roman"/>
+          <w:b/>
+          <w:bCs/>
+        </w:rPr>
+        <w:t>Speed</w:t>
+      </w:r>
+      <w:r>
+        <w:rPr>
+          <w:rFonts w:ascii="Times New Roman" w:hAnsi="Times New Roman" w:cs="Times New Roman"/>
+          <w:b/>
+          <w:bCs/>
+        </w:rPr>
+        <w:t xml:space="preserve"> tracking</w:t>
+      </w:r>
+    </w:p>
+    <w:p>
+      <w:pPr>
+        <w:pStyle w:val="ListParagraph"/>
+        <w:numPr>
+          <w:ilvl w:val="1"/>
+          <w:numId w:val="2"/>
+        </w:numPr>
+        <w:spacing w:before="240" w:line="276" w:lineRule="auto"/>
+        <w:rPr>
+          <w:rFonts w:ascii="Times New Roman" w:hAnsi="Times New Roman" w:cs="Times New Roman"/>
+          <w:b/>
+          <w:bCs/>
+        </w:rPr>
+      </w:pPr>
+      <w:r>
+        <w:rPr>
+          <w:rFonts w:ascii="Times New Roman" w:hAnsi="Times New Roman" w:cs="Times New Roman"/>
+        </w:rPr>
+        <w:t xml:space="preserve">Cost term type: </w:t>
+      </w:r>
+      <w:r>
+        <w:rPr>
+          <w:rFonts w:ascii="Times New Roman" w:hAnsi="Times New Roman" w:cs="Times New Roman"/>
+          <w:b/>
+          <w:bCs/>
+        </w:rPr>
+        <w:t>generalized_</w:t>
+      </w:r>
+      <w:r>
+        <w:rPr>
+          <w:rFonts w:ascii="Times New Roman" w:hAnsi="Times New Roman" w:cs="Times New Roman"/>
+          <w:b/>
+          <w:bCs/>
+        </w:rPr>
+        <w:t>speed</w:t>
+      </w:r>
+      <w:r>
+        <w:rPr>
+          <w:rFonts w:ascii="Times New Roman" w:hAnsi="Times New Roman" w:cs="Times New Roman"/>
+          <w:b/>
+          <w:bCs/>
+        </w:rPr>
+        <w:t>_tracking</w:t>
+      </w:r>
+    </w:p>
+    <w:p>
+      <w:pPr>
+        <w:pStyle w:val="ListParagraph"/>
+        <w:numPr>
+          <w:ilvl w:val="1"/>
+          <w:numId w:val="2"/>
+        </w:numPr>
+        <w:spacing w:before="240" w:line="276" w:lineRule="auto"/>
+        <w:rPr>
+          <w:rFonts w:ascii="Times New Roman" w:hAnsi="Times New Roman" w:cs="Times New Roman"/>
+        </w:rPr>
+      </w:pPr>
+      <w:r>
+        <w:rPr>
+          <w:rFonts w:ascii="Times New Roman" w:hAnsi="Times New Roman" w:cs="Times New Roman"/>
+        </w:rPr>
+        <w:t xml:space="preserve">Component list: </w:t>
+      </w:r>
+      <w:r>
+        <w:rPr>
+          <w:rFonts w:ascii="Times New Roman" w:hAnsi="Times New Roman" w:cs="Times New Roman"/>
+        </w:rPr>
+        <w:t>(</w:t>
+      </w:r>
+      <w:r>
+        <w:rPr>
+          <w:rFonts w:ascii="Times New Roman" w:hAnsi="Times New Roman" w:cs="Times New Roman"/>
+          <w:b/>
+          <w:bCs/>
+        </w:rPr>
+        <w:t>hip_flexion_r knee_angle_r ankle_angle_r</w:t>
+      </w:r>
+      <w:r>
+        <w:rPr>
+          <w:rFonts w:ascii="Times New Roman" w:hAnsi="Times New Roman" w:cs="Times New Roman"/>
+        </w:rPr>
+        <w:t>)</w:t>
+      </w:r>
+    </w:p>
+    <w:p>
+      <w:pPr>
+        <w:pStyle w:val="ListParagraph"/>
+        <w:numPr>
+          <w:ilvl w:val="1"/>
+          <w:numId w:val="2"/>
+        </w:numPr>
+        <w:spacing w:before="240" w:line="276" w:lineRule="auto"/>
+        <w:rPr>
+          <w:rFonts w:ascii="Times New Roman" w:hAnsi="Times New Roman" w:cs="Times New Roman"/>
+        </w:rPr>
+      </w:pPr>
+      <w:r>
+        <w:rPr>
+          <w:rFonts w:ascii="Times New Roman" w:hAnsi="Times New Roman" w:cs="Times New Roman"/>
+        </w:rPr>
+        <w:t xml:space="preserve">Max allowable error: </w:t>
+      </w:r>
+      <w:r>
+        <w:rPr>
+          <w:rFonts w:ascii="Times New Roman" w:hAnsi="Times New Roman" w:cs="Times New Roman"/>
+          <w:b/>
+          <w:bCs/>
+        </w:rPr>
+        <w:t>0.873</w:t>
       </w:r>
     </w:p>
     <w:p>

</xml_diff>

<commit_message>
Add user defined constraint terms to torque driven doc
</commit_message>
<xml_diff>
--- a/Step-7-Torque-Driven-Treatment-Optimization/TorqueDrivenTreatmentOptimizationTutorial.docx
+++ b/Step-7-Torque-Driven-Treatment-Optimization/TorqueDrivenTreatmentOptimizationTutorial.docx
@@ -10498,6 +10498,937 @@
         <w:spacing w:before="240" w:line="276" w:lineRule="auto"/>
         <w:rPr>
           <w:rFonts w:ascii="Times New Roman" w:hAnsi="Times New Roman" w:cs="Times New Roman"/>
+          <w:u w:val="single"/>
+        </w:rPr>
+      </w:pPr>
+      <w:r>
+        <w:rPr>
+          <w:rFonts w:ascii="Times New Roman" w:hAnsi="Times New Roman" w:cs="Times New Roman"/>
+          <w:u w:val="single"/>
+        </w:rPr>
+        <w:t>Iteration 4:</w:t>
+      </w:r>
+    </w:p>
+    <w:p>
+      <w:pPr>
+        <w:pStyle w:val="ListParagraph"/>
+        <w:numPr>
+          <w:ilvl w:val="0"/>
+          <w:numId w:val="32"/>
+        </w:numPr>
+        <w:spacing w:before="240" w:line="276" w:lineRule="auto"/>
+        <w:rPr>
+          <w:rFonts w:ascii="Times New Roman" w:hAnsi="Times New Roman" w:cs="Times New Roman"/>
+          <w:i/>
+          <w:iCs/>
+        </w:rPr>
+      </w:pPr>
+      <w:r>
+        <w:rPr>
+          <w:rFonts w:ascii="Times New Roman" w:hAnsi="Times New Roman" w:cs="Times New Roman"/>
+        </w:rPr>
+        <w:t>Just like we have user defined cost terms, we also have user defined constraint terms</w:t>
+      </w:r>
+    </w:p>
+    <w:p>
+      <w:pPr>
+        <w:pStyle w:val="ListParagraph"/>
+        <w:numPr>
+          <w:ilvl w:val="0"/>
+          <w:numId w:val="32"/>
+        </w:numPr>
+        <w:spacing w:before="240" w:line="276" w:lineRule="auto"/>
+        <w:rPr>
+          <w:rFonts w:ascii="Times New Roman" w:hAnsi="Times New Roman" w:cs="Times New Roman"/>
+          <w:i/>
+          <w:iCs/>
+        </w:rPr>
+      </w:pPr>
+      <w:r>
+        <w:rPr>
+          <w:rFonts w:ascii="Times New Roman" w:hAnsi="Times New Roman" w:cs="Times New Roman"/>
+        </w:rPr>
+        <w:t>Next, we will use a pre-made user defined constraint term that increases the kick speed.</w:t>
+      </w:r>
+    </w:p>
+    <w:p>
+      <w:pPr>
+        <w:pStyle w:val="ListParagraph"/>
+        <w:numPr>
+          <w:ilvl w:val="0"/>
+          <w:numId w:val="32"/>
+        </w:numPr>
+        <w:spacing w:before="240" w:line="276" w:lineRule="auto"/>
+        <w:rPr>
+          <w:rFonts w:ascii="Times New Roman" w:hAnsi="Times New Roman" w:cs="Times New Roman"/>
+          <w:i/>
+          <w:iCs/>
+        </w:rPr>
+      </w:pPr>
+      <w:r>
+        <w:rPr>
+          <w:rFonts w:ascii="Times New Roman" w:hAnsi="Times New Roman" w:cs="Times New Roman"/>
+        </w:rPr>
+        <w:t>We already have a constraint term that increases the toe marker velocity, so we will recreate that same constraint in the user defined framework for demonstration</w:t>
+      </w:r>
+      <w:r>
+        <w:rPr>
+          <w:rFonts w:ascii="Times New Roman" w:hAnsi="Times New Roman" w:cs="Times New Roman"/>
+        </w:rPr>
+        <w:t xml:space="preserve">. This constraint term is in </w:t>
+      </w:r>
+      <w:r>
+        <w:rPr>
+          <w:rFonts w:ascii="Times New Roman" w:hAnsi="Times New Roman" w:cs="Times New Roman"/>
+          <w:b/>
+          <w:bCs/>
+        </w:rPr>
+        <w:t>footSpeedConstraint.m</w:t>
+      </w:r>
+    </w:p>
+    <w:p>
+      <w:pPr>
+        <w:pStyle w:val="ListParagraph"/>
+        <w:numPr>
+          <w:ilvl w:val="0"/>
+          <w:numId w:val="32"/>
+        </w:numPr>
+        <w:spacing w:before="240" w:line="276" w:lineRule="auto"/>
+        <w:rPr>
+          <w:rFonts w:ascii="Times New Roman" w:hAnsi="Times New Roman" w:cs="Times New Roman"/>
+        </w:rPr>
+      </w:pPr>
+      <w:r>
+        <w:rPr>
+          <w:rFonts w:ascii="Times New Roman" w:hAnsi="Times New Roman" w:cs="Times New Roman"/>
+        </w:rPr>
+        <w:t xml:space="preserve">Copy your </w:t>
+      </w:r>
+      <w:r>
+        <w:rPr>
+          <w:rFonts w:ascii="Times New Roman" w:hAnsi="Times New Roman" w:cs="Times New Roman"/>
+          <w:b/>
+          <w:bCs/>
+        </w:rPr>
+        <w:t>TorqueDOSettingsV3</w:t>
+      </w:r>
+      <w:r>
+        <w:rPr>
+          <w:rFonts w:ascii="Times New Roman" w:hAnsi="Times New Roman" w:cs="Times New Roman"/>
+          <w:b/>
+          <w:bCs/>
+        </w:rPr>
+        <w:t>.xml</w:t>
+      </w:r>
+      <w:r>
+        <w:rPr>
+          <w:rFonts w:ascii="Times New Roman" w:hAnsi="Times New Roman" w:cs="Times New Roman"/>
+        </w:rPr>
+        <w:t xml:space="preserve"> and rename the new settings file </w:t>
+      </w:r>
+      <w:r>
+        <w:rPr>
+          <w:rFonts w:ascii="Times New Roman" w:hAnsi="Times New Roman" w:cs="Times New Roman"/>
+          <w:b/>
+          <w:bCs/>
+        </w:rPr>
+        <w:t>TorqueDOSettingsV</w:t>
+      </w:r>
+      <w:r>
+        <w:rPr>
+          <w:rFonts w:ascii="Times New Roman" w:hAnsi="Times New Roman" w:cs="Times New Roman"/>
+          <w:b/>
+          <w:bCs/>
+        </w:rPr>
+        <w:t>5</w:t>
+      </w:r>
+      <w:r>
+        <w:rPr>
+          <w:rFonts w:ascii="Times New Roman" w:hAnsi="Times New Roman" w:cs="Times New Roman"/>
+          <w:b/>
+          <w:bCs/>
+        </w:rPr>
+        <w:t>.xml</w:t>
+      </w:r>
+    </w:p>
+    <w:p>
+      <w:pPr>
+        <w:pStyle w:val="ListParagraph"/>
+        <w:numPr>
+          <w:ilvl w:val="0"/>
+          <w:numId w:val="32"/>
+        </w:numPr>
+        <w:spacing w:before="240" w:line="276" w:lineRule="auto"/>
+        <w:rPr>
+          <w:rFonts w:ascii="Times New Roman" w:hAnsi="Times New Roman" w:cs="Times New Roman"/>
+        </w:rPr>
+      </w:pPr>
+      <w:r>
+        <w:rPr>
+          <w:rFonts w:ascii="Times New Roman" w:hAnsi="Times New Roman" w:cs="Times New Roman"/>
+        </w:rPr>
+        <w:t xml:space="preserve">Change the results directory to </w:t>
+      </w:r>
+      <w:r>
+        <w:rPr>
+          <w:rFonts w:ascii="Times New Roman" w:hAnsi="Times New Roman" w:cs="Times New Roman"/>
+          <w:b/>
+          <w:bCs/>
+        </w:rPr>
+        <w:t>TorqueDOResultsV</w:t>
+      </w:r>
+      <w:r>
+        <w:rPr>
+          <w:rFonts w:ascii="Times New Roman" w:hAnsi="Times New Roman" w:cs="Times New Roman"/>
+          <w:b/>
+          <w:bCs/>
+        </w:rPr>
+        <w:t>5</w:t>
+      </w:r>
+      <w:r>
+        <w:rPr>
+          <w:rFonts w:ascii="Times New Roman" w:hAnsi="Times New Roman" w:cs="Times New Roman"/>
+          <w:b/>
+          <w:bCs/>
+        </w:rPr>
+        <w:t>.</w:t>
+      </w:r>
+    </w:p>
+    <w:p>
+      <w:pPr>
+        <w:pStyle w:val="ListParagraph"/>
+        <w:numPr>
+          <w:ilvl w:val="0"/>
+          <w:numId w:val="32"/>
+        </w:numPr>
+        <w:spacing w:before="240" w:line="276" w:lineRule="auto"/>
+        <w:rPr>
+          <w:rFonts w:ascii="Times New Roman" w:hAnsi="Times New Roman" w:cs="Times New Roman"/>
+        </w:rPr>
+      </w:pPr>
+      <w:r>
+        <w:rPr>
+          <w:rFonts w:ascii="Times New Roman" w:hAnsi="Times New Roman" w:cs="Times New Roman"/>
+        </w:rPr>
+        <w:t xml:space="preserve">To include this </w:t>
+      </w:r>
+      <w:r>
+        <w:rPr>
+          <w:rFonts w:ascii="Times New Roman" w:hAnsi="Times New Roman" w:cs="Times New Roman"/>
+        </w:rPr>
+        <w:t>constraint</w:t>
+      </w:r>
+      <w:r>
+        <w:rPr>
+          <w:rFonts w:ascii="Times New Roman" w:hAnsi="Times New Roman" w:cs="Times New Roman"/>
+        </w:rPr>
+        <w:t xml:space="preserve"> term in the settings file, copy the following lines into your </w:t>
+      </w:r>
+      <w:r>
+        <w:rPr>
+          <w:rFonts w:ascii="Courier New" w:hAnsi="Courier New" w:cs="Courier New"/>
+          <w:color w:val="0000FF"/>
+        </w:rPr>
+        <w:t>&lt;RCNLCo</w:t>
+      </w:r>
+      <w:r>
+        <w:rPr>
+          <w:rFonts w:ascii="Courier New" w:hAnsi="Courier New" w:cs="Courier New"/>
+          <w:color w:val="0000FF"/>
+        </w:rPr>
+        <w:t>nstr</w:t>
+      </w:r>
+      <w:r>
+        <w:rPr>
+          <w:rFonts w:ascii="Courier New" w:hAnsi="Courier New" w:cs="Courier New"/>
+          <w:color w:val="0000FF"/>
+        </w:rPr>
+        <w:t>aint</w:t>
+      </w:r>
+      <w:r>
+        <w:rPr>
+          <w:rFonts w:ascii="Courier New" w:hAnsi="Courier New" w:cs="Courier New"/>
+          <w:color w:val="0000FF"/>
+        </w:rPr>
+        <w:t>TermSet</w:t>
+      </w:r>
+      <w:r>
+        <w:rPr>
+          <w:rFonts w:ascii="Courier New" w:hAnsi="Courier New" w:cs="Courier New"/>
+          <w:color w:val="0000FF"/>
+        </w:rPr>
+        <w:t>&gt;</w:t>
+      </w:r>
+    </w:p>
+    <w:tbl>
+      <w:tblPr>
+        <w:tblStyle w:val="TableGrid"/>
+        <w:tblW w:w="0" w:type="auto"/>
+        <w:tblLook w:val="04A0" w:firstRow="1" w:lastRow="0" w:firstColumn="1" w:lastColumn="0" w:noHBand="0" w:noVBand="1"/>
+      </w:tblPr>
+      <w:tblGrid>
+        <w:gridCol w:w="9350"/>
+      </w:tblGrid>
+      <w:tr>
+        <w:tc>
+          <w:tcPr>
+            <w:tcW w:w="9350" w:type="dxa"/>
+          </w:tcPr>
+          <w:p>
+            <w:pPr>
+              <w:spacing w:line="276" w:lineRule="auto"/>
+              <w:rPr>
+                <w:rFonts w:ascii="Courier New" w:hAnsi="Courier New" w:cs="Courier New"/>
+                <w:sz w:val="18"/>
+                <w:szCs w:val="18"/>
+              </w:rPr>
+            </w:pPr>
+            <w:r>
+              <w:rPr>
+                <w:rFonts w:ascii="Courier New" w:hAnsi="Courier New" w:cs="Courier New"/>
+                <w:color w:val="0000FF"/>
+                <w:sz w:val="18"/>
+                <w:szCs w:val="18"/>
+              </w:rPr>
+              <w:lastRenderedPageBreak/>
+              <w:t xml:space="preserve">&lt;RCNLConstraintTerm </w:t>
+            </w:r>
+            <w:r>
+              <w:rPr>
+                <w:rFonts w:ascii="Courier New" w:hAnsi="Courier New" w:cs="Courier New"/>
+                <w:sz w:val="18"/>
+                <w:szCs w:val="18"/>
+              </w:rPr>
+              <w:t>name="Toe marker final velocity"&gt;</w:t>
+            </w:r>
+          </w:p>
+          <w:p>
+            <w:pPr>
+              <w:spacing w:line="276" w:lineRule="auto"/>
+              <w:rPr>
+                <w:rFonts w:ascii="Courier New" w:hAnsi="Courier New" w:cs="Courier New"/>
+                <w:color w:val="0000FF"/>
+                <w:sz w:val="18"/>
+                <w:szCs w:val="18"/>
+              </w:rPr>
+            </w:pPr>
+            <w:r>
+              <w:rPr>
+                <w:rFonts w:ascii="Courier New" w:hAnsi="Courier New" w:cs="Courier New"/>
+                <w:sz w:val="18"/>
+                <w:szCs w:val="18"/>
+              </w:rPr>
+              <w:tab/>
+            </w:r>
+            <w:r>
+              <w:rPr>
+                <w:rFonts w:ascii="Courier New" w:hAnsi="Courier New" w:cs="Courier New"/>
+                <w:color w:val="0000FF"/>
+                <w:sz w:val="18"/>
+                <w:szCs w:val="18"/>
+              </w:rPr>
+              <w:t>&lt;is_enabled&gt;</w:t>
+            </w:r>
+            <w:r>
+              <w:rPr>
+                <w:rFonts w:ascii="Courier New" w:hAnsi="Courier New" w:cs="Courier New"/>
+                <w:sz w:val="18"/>
+                <w:szCs w:val="18"/>
+              </w:rPr>
+              <w:t>true</w:t>
+            </w:r>
+            <w:r>
+              <w:rPr>
+                <w:rFonts w:ascii="Courier New" w:hAnsi="Courier New" w:cs="Courier New"/>
+                <w:color w:val="0000FF"/>
+                <w:sz w:val="18"/>
+                <w:szCs w:val="18"/>
+              </w:rPr>
+              <w:t>&lt;/is_enabled&gt;</w:t>
+            </w:r>
+          </w:p>
+          <w:p>
+            <w:pPr>
+              <w:spacing w:line="276" w:lineRule="auto"/>
+              <w:rPr>
+                <w:rFonts w:ascii="Courier New" w:hAnsi="Courier New" w:cs="Courier New"/>
+                <w:sz w:val="18"/>
+                <w:szCs w:val="18"/>
+              </w:rPr>
+            </w:pPr>
+            <w:r>
+              <w:rPr>
+                <w:rFonts w:ascii="Courier New" w:hAnsi="Courier New" w:cs="Courier New"/>
+                <w:sz w:val="18"/>
+                <w:szCs w:val="18"/>
+              </w:rPr>
+              <w:tab/>
+            </w:r>
+            <w:r>
+              <w:rPr>
+                <w:rFonts w:ascii="Courier New" w:hAnsi="Courier New" w:cs="Courier New"/>
+                <w:color w:val="538135" w:themeColor="accent6" w:themeShade="BF"/>
+                <w:sz w:val="18"/>
+                <w:szCs w:val="18"/>
+              </w:rPr>
+              <w:t>&lt;!--Type of constraint term.--&gt;</w:t>
+            </w:r>
+          </w:p>
+          <w:p>
+            <w:pPr>
+              <w:spacing w:line="276" w:lineRule="auto"/>
+              <w:rPr>
+                <w:rFonts w:ascii="Courier New" w:hAnsi="Courier New" w:cs="Courier New"/>
+                <w:sz w:val="18"/>
+                <w:szCs w:val="18"/>
+              </w:rPr>
+            </w:pPr>
+            <w:r>
+              <w:rPr>
+                <w:rFonts w:ascii="Courier New" w:hAnsi="Courier New" w:cs="Courier New"/>
+                <w:sz w:val="18"/>
+                <w:szCs w:val="18"/>
+              </w:rPr>
+              <w:tab/>
+            </w:r>
+            <w:r>
+              <w:rPr>
+                <w:rFonts w:ascii="Courier New" w:hAnsi="Courier New" w:cs="Courier New"/>
+                <w:color w:val="0000FF"/>
+                <w:sz w:val="18"/>
+                <w:szCs w:val="18"/>
+              </w:rPr>
+              <w:t>&lt;type&gt;</w:t>
+            </w:r>
+            <w:r>
+              <w:rPr>
+                <w:rFonts w:ascii="Courier New" w:hAnsi="Courier New" w:cs="Courier New"/>
+                <w:sz w:val="18"/>
+                <w:szCs w:val="18"/>
+              </w:rPr>
+              <w:t>user_defined</w:t>
+            </w:r>
+            <w:r>
+              <w:rPr>
+                <w:rFonts w:ascii="Courier New" w:hAnsi="Courier New" w:cs="Courier New"/>
+                <w:color w:val="0000FF"/>
+                <w:sz w:val="18"/>
+                <w:szCs w:val="18"/>
+              </w:rPr>
+              <w:t>&lt;/type&gt;</w:t>
+            </w:r>
+          </w:p>
+          <w:p>
+            <w:pPr>
+              <w:spacing w:line="276" w:lineRule="auto"/>
+              <w:rPr>
+                <w:rFonts w:ascii="Courier New" w:hAnsi="Courier New" w:cs="Courier New"/>
+                <w:color w:val="538135" w:themeColor="accent6" w:themeShade="BF"/>
+                <w:sz w:val="18"/>
+                <w:szCs w:val="18"/>
+              </w:rPr>
+            </w:pPr>
+            <w:r>
+              <w:rPr>
+                <w:rFonts w:ascii="Courier New" w:hAnsi="Courier New" w:cs="Courier New"/>
+                <w:sz w:val="18"/>
+                <w:szCs w:val="18"/>
+              </w:rPr>
+              <w:tab/>
+            </w:r>
+            <w:r>
+              <w:rPr>
+                <w:rFonts w:ascii="Courier New" w:hAnsi="Courier New" w:cs="Courier New"/>
+                <w:color w:val="538135" w:themeColor="accent6" w:themeShade="BF"/>
+                <w:sz w:val="18"/>
+                <w:szCs w:val="18"/>
+              </w:rPr>
+              <w:t>&lt;!--Type of application of constraint term (path or terminal).--&gt;</w:t>
+            </w:r>
+          </w:p>
+          <w:p>
+            <w:pPr>
+              <w:spacing w:line="276" w:lineRule="auto"/>
+              <w:rPr>
+                <w:rFonts w:ascii="Courier New" w:hAnsi="Courier New" w:cs="Courier New"/>
+                <w:color w:val="0000FF"/>
+                <w:sz w:val="18"/>
+                <w:szCs w:val="18"/>
+              </w:rPr>
+            </w:pPr>
+            <w:r>
+              <w:rPr>
+                <w:rFonts w:ascii="Courier New" w:hAnsi="Courier New" w:cs="Courier New"/>
+                <w:sz w:val="18"/>
+                <w:szCs w:val="18"/>
+              </w:rPr>
+              <w:tab/>
+            </w:r>
+            <w:r>
+              <w:rPr>
+                <w:rFonts w:ascii="Courier New" w:hAnsi="Courier New" w:cs="Courier New"/>
+                <w:color w:val="0000FF"/>
+                <w:sz w:val="18"/>
+                <w:szCs w:val="18"/>
+              </w:rPr>
+              <w:t>&lt;constraint_term_type&gt;</w:t>
+            </w:r>
+            <w:r>
+              <w:rPr>
+                <w:rFonts w:ascii="Courier New" w:hAnsi="Courier New" w:cs="Courier New"/>
+                <w:sz w:val="18"/>
+                <w:szCs w:val="18"/>
+              </w:rPr>
+              <w:t>terminal</w:t>
+            </w:r>
+            <w:r>
+              <w:rPr>
+                <w:rFonts w:ascii="Courier New" w:hAnsi="Courier New" w:cs="Courier New"/>
+                <w:color w:val="0000FF"/>
+                <w:sz w:val="18"/>
+                <w:szCs w:val="18"/>
+              </w:rPr>
+              <w:t>&lt;/constraint_term_type&gt;</w:t>
+            </w:r>
+          </w:p>
+          <w:p>
+            <w:pPr>
+              <w:spacing w:line="276" w:lineRule="auto"/>
+              <w:rPr>
+                <w:rFonts w:ascii="Courier New" w:hAnsi="Courier New" w:cs="Courier New"/>
+                <w:sz w:val="18"/>
+                <w:szCs w:val="18"/>
+              </w:rPr>
+            </w:pPr>
+            <w:r>
+              <w:rPr>
+                <w:rFonts w:ascii="Courier New" w:hAnsi="Courier New" w:cs="Courier New"/>
+                <w:sz w:val="18"/>
+                <w:szCs w:val="18"/>
+              </w:rPr>
+              <w:tab/>
+            </w:r>
+            <w:r>
+              <w:rPr>
+                <w:rFonts w:ascii="Courier New" w:hAnsi="Courier New" w:cs="Courier New"/>
+                <w:color w:val="538135" w:themeColor="accent6" w:themeShade="BF"/>
+                <w:sz w:val="18"/>
+                <w:szCs w:val="18"/>
+              </w:rPr>
+              <w:t>&lt;!--Name of Matlab function defining constraint term.--&gt;</w:t>
+            </w:r>
+          </w:p>
+          <w:p>
+            <w:pPr>
+              <w:spacing w:line="276" w:lineRule="auto"/>
+              <w:rPr>
+                <w:rFonts w:ascii="Courier New" w:hAnsi="Courier New" w:cs="Courier New"/>
+                <w:sz w:val="18"/>
+                <w:szCs w:val="18"/>
+              </w:rPr>
+            </w:pPr>
+            <w:r>
+              <w:rPr>
+                <w:rFonts w:ascii="Courier New" w:hAnsi="Courier New" w:cs="Courier New"/>
+                <w:sz w:val="18"/>
+                <w:szCs w:val="18"/>
+              </w:rPr>
+              <w:tab/>
+            </w:r>
+            <w:r>
+              <w:rPr>
+                <w:rFonts w:ascii="Courier New" w:hAnsi="Courier New" w:cs="Courier New"/>
+                <w:color w:val="0000FF"/>
+                <w:sz w:val="18"/>
+                <w:szCs w:val="18"/>
+              </w:rPr>
+              <w:t>&lt;function_name&gt;</w:t>
+            </w:r>
+            <w:r>
+              <w:rPr>
+                <w:rFonts w:ascii="Courier New" w:hAnsi="Courier New" w:cs="Courier New"/>
+                <w:sz w:val="18"/>
+                <w:szCs w:val="18"/>
+              </w:rPr>
+              <w:t>footSpeedConstraint</w:t>
+            </w:r>
+            <w:r>
+              <w:rPr>
+                <w:rFonts w:ascii="Courier New" w:hAnsi="Courier New" w:cs="Courier New"/>
+                <w:color w:val="0000FF"/>
+                <w:sz w:val="18"/>
+                <w:szCs w:val="18"/>
+              </w:rPr>
+              <w:t>&lt;/function_name&gt;</w:t>
+            </w:r>
+          </w:p>
+          <w:p>
+            <w:pPr>
+              <w:spacing w:line="276" w:lineRule="auto"/>
+              <w:rPr>
+                <w:rFonts w:ascii="Courier New" w:hAnsi="Courier New" w:cs="Courier New"/>
+                <w:color w:val="0000FF"/>
+                <w:sz w:val="18"/>
+                <w:szCs w:val="18"/>
+              </w:rPr>
+            </w:pPr>
+            <w:r>
+              <w:rPr>
+                <w:rFonts w:ascii="Courier New" w:hAnsi="Courier New" w:cs="Courier New"/>
+                <w:sz w:val="18"/>
+                <w:szCs w:val="18"/>
+              </w:rPr>
+              <w:tab/>
+            </w:r>
+            <w:r>
+              <w:rPr>
+                <w:rFonts w:ascii="Courier New" w:hAnsi="Courier New" w:cs="Courier New"/>
+                <w:color w:val="0000FF"/>
+                <w:sz w:val="18"/>
+                <w:szCs w:val="18"/>
+              </w:rPr>
+              <w:t>&lt;marker_name&gt;</w:t>
+            </w:r>
+            <w:r>
+              <w:rPr>
+                <w:rFonts w:ascii="Courier New" w:hAnsi="Courier New" w:cs="Courier New"/>
+                <w:sz w:val="18"/>
+                <w:szCs w:val="18"/>
+              </w:rPr>
+              <w:t>R_Toe</w:t>
+            </w:r>
+            <w:r>
+              <w:rPr>
+                <w:rFonts w:ascii="Courier New" w:hAnsi="Courier New" w:cs="Courier New"/>
+                <w:color w:val="0000FF"/>
+                <w:sz w:val="18"/>
+                <w:szCs w:val="18"/>
+              </w:rPr>
+              <w:t>&lt;/marker_name&gt;</w:t>
+            </w:r>
+          </w:p>
+          <w:p>
+            <w:pPr>
+              <w:spacing w:line="276" w:lineRule="auto"/>
+              <w:rPr>
+                <w:rFonts w:ascii="Courier New" w:hAnsi="Courier New" w:cs="Courier New"/>
+                <w:sz w:val="18"/>
+                <w:szCs w:val="18"/>
+              </w:rPr>
+            </w:pPr>
+            <w:r>
+              <w:rPr>
+                <w:rFonts w:ascii="Courier New" w:hAnsi="Courier New" w:cs="Courier New"/>
+                <w:sz w:val="18"/>
+                <w:szCs w:val="18"/>
+              </w:rPr>
+              <w:tab/>
+            </w:r>
+            <w:r>
+              <w:rPr>
+                <w:rFonts w:ascii="Courier New" w:hAnsi="Courier New" w:cs="Courier New"/>
+                <w:color w:val="538135" w:themeColor="accent6" w:themeShade="BF"/>
+                <w:sz w:val="18"/>
+                <w:szCs w:val="18"/>
+              </w:rPr>
+              <w:t>&lt;!--Maximum error allowed by this constraint term.--&gt;</w:t>
+            </w:r>
+          </w:p>
+          <w:p>
+            <w:pPr>
+              <w:spacing w:line="276" w:lineRule="auto"/>
+              <w:rPr>
+                <w:rFonts w:ascii="Courier New" w:hAnsi="Courier New" w:cs="Courier New"/>
+                <w:color w:val="0000FF"/>
+                <w:sz w:val="18"/>
+                <w:szCs w:val="18"/>
+              </w:rPr>
+            </w:pPr>
+            <w:r>
+              <w:rPr>
+                <w:rFonts w:ascii="Courier New" w:hAnsi="Courier New" w:cs="Courier New"/>
+                <w:sz w:val="18"/>
+                <w:szCs w:val="18"/>
+              </w:rPr>
+              <w:tab/>
+            </w:r>
+            <w:r>
+              <w:rPr>
+                <w:rFonts w:ascii="Courier New" w:hAnsi="Courier New" w:cs="Courier New"/>
+                <w:color w:val="0000FF"/>
+                <w:sz w:val="18"/>
+                <w:szCs w:val="18"/>
+              </w:rPr>
+              <w:t>&lt;max_error&gt;</w:t>
+            </w:r>
+            <w:r>
+              <w:rPr>
+                <w:rFonts w:ascii="Courier New" w:hAnsi="Courier New" w:cs="Courier New"/>
+                <w:sz w:val="18"/>
+                <w:szCs w:val="18"/>
+              </w:rPr>
+              <w:t>14.4</w:t>
+            </w:r>
+            <w:r>
+              <w:rPr>
+                <w:rFonts w:ascii="Courier New" w:hAnsi="Courier New" w:cs="Courier New"/>
+                <w:color w:val="0000FF"/>
+                <w:sz w:val="18"/>
+                <w:szCs w:val="18"/>
+              </w:rPr>
+              <w:t>&lt;/max_error&gt;</w:t>
+            </w:r>
+          </w:p>
+          <w:p>
+            <w:pPr>
+              <w:spacing w:line="276" w:lineRule="auto"/>
+              <w:rPr>
+                <w:rFonts w:ascii="Courier New" w:hAnsi="Courier New" w:cs="Courier New"/>
+                <w:color w:val="538135" w:themeColor="accent6" w:themeShade="BF"/>
+                <w:sz w:val="18"/>
+                <w:szCs w:val="18"/>
+              </w:rPr>
+            </w:pPr>
+            <w:r>
+              <w:rPr>
+                <w:rFonts w:ascii="Courier New" w:hAnsi="Courier New" w:cs="Courier New"/>
+                <w:sz w:val="18"/>
+                <w:szCs w:val="18"/>
+              </w:rPr>
+              <w:tab/>
+            </w:r>
+            <w:r>
+              <w:rPr>
+                <w:rFonts w:ascii="Courier New" w:hAnsi="Courier New" w:cs="Courier New"/>
+                <w:color w:val="538135" w:themeColor="accent6" w:themeShade="BF"/>
+                <w:sz w:val="18"/>
+                <w:szCs w:val="18"/>
+              </w:rPr>
+              <w:t>&lt;!--Minimum error allowed by this constraint term.--&gt;</w:t>
+            </w:r>
+          </w:p>
+          <w:p>
+            <w:pPr>
+              <w:spacing w:line="276" w:lineRule="auto"/>
+              <w:rPr>
+                <w:rFonts w:ascii="Courier New" w:hAnsi="Courier New" w:cs="Courier New"/>
+                <w:sz w:val="18"/>
+                <w:szCs w:val="18"/>
+              </w:rPr>
+            </w:pPr>
+            <w:r>
+              <w:rPr>
+                <w:rFonts w:ascii="Courier New" w:hAnsi="Courier New" w:cs="Courier New"/>
+                <w:sz w:val="18"/>
+                <w:szCs w:val="18"/>
+              </w:rPr>
+              <w:tab/>
+            </w:r>
+            <w:r>
+              <w:rPr>
+                <w:rFonts w:ascii="Courier New" w:hAnsi="Courier New" w:cs="Courier New"/>
+                <w:color w:val="0000FF"/>
+                <w:sz w:val="18"/>
+                <w:szCs w:val="18"/>
+              </w:rPr>
+              <w:t>&lt;min_error&gt;</w:t>
+            </w:r>
+            <w:r>
+              <w:rPr>
+                <w:rFonts w:ascii="Courier New" w:hAnsi="Courier New" w:cs="Courier New"/>
+                <w:sz w:val="18"/>
+                <w:szCs w:val="18"/>
+              </w:rPr>
+              <w:t>14.3</w:t>
+            </w:r>
+            <w:r>
+              <w:rPr>
+                <w:rFonts w:ascii="Courier New" w:hAnsi="Courier New" w:cs="Courier New"/>
+                <w:color w:val="0000FF"/>
+                <w:sz w:val="18"/>
+                <w:szCs w:val="18"/>
+              </w:rPr>
+              <w:t>&lt;/min_error&gt;</w:t>
+            </w:r>
+          </w:p>
+          <w:p>
+            <w:pPr>
+              <w:spacing w:line="276" w:lineRule="auto"/>
+              <w:rPr>
+                <w:rFonts w:ascii="Times New Roman" w:hAnsi="Times New Roman" w:cs="Times New Roman"/>
+              </w:rPr>
+            </w:pPr>
+            <w:r>
+              <w:rPr>
+                <w:rFonts w:ascii="Courier New" w:hAnsi="Courier New" w:cs="Courier New"/>
+                <w:color w:val="0000FF"/>
+                <w:sz w:val="18"/>
+                <w:szCs w:val="18"/>
+              </w:rPr>
+              <w:t>&lt;/RCNLConstraintTerm&gt;</w:t>
+            </w:r>
+          </w:p>
+        </w:tc>
+      </w:tr>
+    </w:tbl>
+    <w:p>
+      <w:pPr>
+        <w:pStyle w:val="ListParagraph"/>
+        <w:numPr>
+          <w:ilvl w:val="0"/>
+          <w:numId w:val="34"/>
+        </w:numPr>
+        <w:spacing w:before="240" w:line="276" w:lineRule="auto"/>
+        <w:rPr>
+          <w:rFonts w:ascii="Times New Roman" w:hAnsi="Times New Roman" w:cs="Times New Roman"/>
+        </w:rPr>
+      </w:pPr>
+      <w:r>
+        <w:rPr>
+          <w:rFonts w:ascii="Times New Roman" w:hAnsi="Times New Roman" w:cs="Times New Roman"/>
+        </w:rPr>
+        <w:t xml:space="preserve">Inside your </w:t>
+      </w:r>
+      <w:r>
+        <w:rPr>
+          <w:rFonts w:ascii="Courier New" w:hAnsi="Courier New" w:cs="Courier New"/>
+          <w:color w:val="0000FF"/>
+        </w:rPr>
+        <w:t>&lt;RCNL</w:t>
+      </w:r>
+      <w:r>
+        <w:rPr>
+          <w:rFonts w:ascii="Courier New" w:hAnsi="Courier New" w:cs="Courier New"/>
+          <w:color w:val="0000FF"/>
+        </w:rPr>
+        <w:t>ConstraintTerm</w:t>
+      </w:r>
+      <w:r>
+        <w:rPr>
+          <w:rFonts w:ascii="Courier New" w:hAnsi="Courier New" w:cs="Courier New"/>
+          <w:color w:val="0000FF"/>
+        </w:rPr>
+        <w:t>&gt;</w:t>
+      </w:r>
+      <w:r>
+        <w:rPr>
+          <w:rFonts w:ascii="Times New Roman" w:hAnsi="Times New Roman" w:cs="Times New Roman"/>
+        </w:rPr>
+        <w:t xml:space="preserve"> for </w:t>
+      </w:r>
+      <w:r>
+        <w:rPr>
+          <w:rFonts w:ascii="Times New Roman" w:hAnsi="Times New Roman" w:cs="Times New Roman"/>
+          <w:b/>
+          <w:bCs/>
+        </w:rPr>
+        <w:t>Toe marker final velocity</w:t>
+      </w:r>
+      <w:r>
+        <w:rPr>
+          <w:rFonts w:ascii="Times New Roman" w:hAnsi="Times New Roman" w:cs="Times New Roman"/>
+          <w:b/>
+          <w:bCs/>
+        </w:rPr>
+        <w:t>,</w:t>
+      </w:r>
+      <w:r>
+        <w:rPr>
+          <w:rFonts w:ascii="Times New Roman" w:hAnsi="Times New Roman" w:cs="Times New Roman"/>
+        </w:rPr>
+        <w:t xml:space="preserve"> set </w:t>
+      </w:r>
+      <w:r>
+        <w:rPr>
+          <w:rFonts w:ascii="Courier New" w:hAnsi="Courier New" w:cs="Courier New"/>
+          <w:color w:val="0000FF"/>
+        </w:rPr>
+        <w:t>&lt;is_enabled&gt;</w:t>
+      </w:r>
+      <w:r>
+        <w:rPr>
+          <w:rFonts w:ascii="Times New Roman" w:hAnsi="Times New Roman" w:cs="Times New Roman"/>
+          <w:color w:val="0000FF"/>
+        </w:rPr>
+        <w:t xml:space="preserve"> </w:t>
+      </w:r>
+      <w:r>
+        <w:rPr>
+          <w:rFonts w:ascii="Times New Roman" w:hAnsi="Times New Roman" w:cs="Times New Roman"/>
+        </w:rPr>
+        <w:t xml:space="preserve">to </w:t>
+      </w:r>
+      <w:r>
+        <w:rPr>
+          <w:rFonts w:ascii="Times New Roman" w:hAnsi="Times New Roman" w:cs="Times New Roman"/>
+          <w:b/>
+          <w:bCs/>
+        </w:rPr>
+        <w:t>false</w:t>
+      </w:r>
+      <w:r>
+        <w:rPr>
+          <w:rFonts w:ascii="Times New Roman" w:hAnsi="Times New Roman" w:cs="Times New Roman"/>
+        </w:rPr>
+        <w:t xml:space="preserve">  </w:t>
+      </w:r>
+    </w:p>
+    <w:p>
+      <w:pPr>
+        <w:pStyle w:val="ListParagraph"/>
+        <w:numPr>
+          <w:ilvl w:val="0"/>
+          <w:numId w:val="34"/>
+        </w:numPr>
+        <w:spacing w:before="240" w:line="276" w:lineRule="auto"/>
+        <w:rPr>
+          <w:rFonts w:ascii="Times New Roman" w:hAnsi="Times New Roman" w:cs="Times New Roman"/>
+        </w:rPr>
+      </w:pPr>
+      <w:r>
+        <w:rPr>
+          <w:rFonts w:ascii="Times New Roman" w:hAnsi="Times New Roman" w:cs="Times New Roman"/>
+        </w:rPr>
+        <w:t xml:space="preserve">Run the MATLAB section labeled </w:t>
+      </w:r>
+      <w:r>
+        <w:rPr>
+          <w:rFonts w:ascii="Times New Roman" w:hAnsi="Times New Roman" w:cs="Times New Roman"/>
+          <w:b/>
+          <w:bCs/>
+        </w:rPr>
+        <w:t>Run Torque DO V</w:t>
+      </w:r>
+      <w:r>
+        <w:rPr>
+          <w:rFonts w:ascii="Times New Roman" w:hAnsi="Times New Roman" w:cs="Times New Roman"/>
+          <w:b/>
+          <w:bCs/>
+        </w:rPr>
+        <w:t>5</w:t>
+      </w:r>
+      <w:r>
+        <w:rPr>
+          <w:rFonts w:ascii="Times New Roman" w:hAnsi="Times New Roman" w:cs="Times New Roman"/>
+        </w:rPr>
+        <w:t>.</w:t>
+      </w:r>
+    </w:p>
+    <w:p>
+      <w:pPr>
+        <w:spacing w:before="240" w:line="276" w:lineRule="auto"/>
+        <w:rPr>
+          <w:rFonts w:ascii="Times New Roman" w:hAnsi="Times New Roman" w:cs="Times New Roman"/>
+          <w:i/>
+          <w:iCs/>
+        </w:rPr>
+      </w:pPr>
+    </w:p>
+    <w:p>
+      <w:pPr>
+        <w:spacing w:before="240" w:line="276" w:lineRule="auto"/>
+        <w:rPr>
+          <w:rFonts w:ascii="Times New Roman" w:hAnsi="Times New Roman" w:cs="Times New Roman"/>
           <w:sz w:val="32"/>
           <w:szCs w:val="32"/>
         </w:rPr>
@@ -10590,7 +11521,25 @@
         <w:rPr>
           <w:rFonts w:ascii="Times New Roman" w:hAnsi="Times New Roman" w:cs="Times New Roman"/>
         </w:rPr>
-        <w:t>results from iteration 3 (using a constraint on the final toe marker velocity) and iteration 4 (using a user defined cost term)</w:t>
+        <w:t>results from iteration 3 (using a constraint on the final toe marker velocity)</w:t>
+      </w:r>
+      <w:r>
+        <w:rPr>
+          <w:rFonts w:ascii="Times New Roman" w:hAnsi="Times New Roman" w:cs="Times New Roman"/>
+        </w:rPr>
+        <w:t>,</w:t>
+      </w:r>
+      <w:r>
+        <w:rPr>
+          <w:rFonts w:ascii="Times New Roman" w:hAnsi="Times New Roman" w:cs="Times New Roman"/>
+        </w:rPr>
+        <w:t xml:space="preserve"> iteration 4 (using a user defined cost term)</w:t>
+      </w:r>
+      <w:r>
+        <w:rPr>
+          <w:rFonts w:ascii="Times New Roman" w:hAnsi="Times New Roman" w:cs="Times New Roman"/>
+        </w:rPr>
+        <w:t>, and iteration 5 (using a user defined constraint term)</w:t>
       </w:r>
     </w:p>
     <w:p>
@@ -10625,6 +11574,96 @@
 <file path=word/numbering.xml><?xml version="1.0" encoding="utf-8"?>
 <w:numbering xmlns:wpc="http://schemas.microsoft.com/office/word/2010/wordprocessingCanvas" xmlns:cx="http://schemas.microsoft.com/office/drawing/2014/chartex" xmlns:cx1="http://schemas.microsoft.com/office/drawing/2015/9/8/chartex" xmlns:cx2="http://schemas.microsoft.com/office/drawing/2015/10/21/chartex" xmlns:cx3="http://schemas.microsoft.com/office/drawing/2016/5/9/chartex" xmlns:cx4="http://schemas.microsoft.com/office/drawing/2016/5/10/chartex" xmlns:cx5="http://schemas.microsoft.com/office/drawing/2016/5/11/chartex" xmlns:cx6="http://schemas.microsoft.com/office/drawing/2016/5/12/chartex" xmlns:cx7="http://schemas.microsoft.com/office/drawing/2016/5/13/chartex" xmlns:cx8="http://schemas.microsoft.com/office/drawing/2016/5/14/chartex" xmlns:mc="http://schemas.openxmlformats.org/markup-compatibility/2006" xmlns:aink="http://schemas.microsoft.com/office/drawing/2016/ink" xmlns:am3d="http://schemas.microsoft.com/office/drawing/2017/model3d" xmlns:o="urn:schemas-microsoft-com:office:office" xmlns:oel="http://schemas.microsoft.com/office/2019/extlst" xmlns:r="http://schemas.openxmlformats.org/officeDocument/2006/relationships" xmlns:m="http://schemas.openxmlformats.org/officeDocument/2006/math" xmlns:v="urn:schemas-microsoft-com:vml" xmlns:wp14="http://schemas.microsoft.com/office/word/2010/wordprocessingDrawing" xmlns:wp="http://schemas.openxmlformats.org/drawingml/2006/wordprocessingDrawing" xmlns:w10="urn:schemas-microsoft-com:office:word" xmlns:w="http://schemas.openxmlformats.org/wordprocessingml/2006/main" xmlns:w14="http://schemas.microsoft.com/office/word/2010/wordml" xmlns:w15="http://schemas.microsoft.com/office/word/2012/wordml" xmlns:w16cex="http://schemas.microsoft.com/office/word/2018/wordml/cex" xmlns:w16cid="http://schemas.microsoft.com/office/word/2016/wordml/cid" xmlns:w16="http://schemas.microsoft.com/office/word/2018/wordml" xmlns:w16du="http://schemas.microsoft.com/office/word/2023/wordml/word16du" xmlns:w16sdtdh="http://schemas.microsoft.com/office/word/2020/wordml/sdtdatahash" xmlns:w16sdtfl="http://schemas.microsoft.com/office/word/2024/wordml/sdtformatlock" xmlns:w16se="http://schemas.microsoft.com/office/word/2015/wordml/symex" xmlns:wpg="http://schemas.microsoft.com/office/word/2010/wordprocessingGroup" xmlns:wpi="http://schemas.microsoft.com/office/word/2010/wordprocessingInk" xmlns:wne="http://schemas.microsoft.com/office/word/2006/wordml" xmlns:wps="http://schemas.microsoft.com/office/word/2010/wordprocessingShape" mc:Ignorable="w14 w15 w16se w16cid w16 w16cex w16sdtdh w16sdtfl w16du wp14">
   <w:abstractNum w:abstractNumId="0" w15:restartNumberingAfterBreak="0">
+    <w:nsid w:val="0390625B"/>
+    <w:multiLevelType w:val="hybridMultilevel"/>
+    <w:tmpl w:val="22964BEC"/>
+    <w:lvl w:ilvl="0" w:tplc="FFFFFFFF">
+      <w:start w:val="1"/>
+      <w:numFmt w:val="decimal"/>
+      <w:lvlText w:val="%1."/>
+      <w:lvlJc w:val="left"/>
+      <w:pPr>
+        <w:ind w:left="720" w:hanging="360"/>
+      </w:pPr>
+      <w:rPr>
+        <w:b w:val="0"/>
+        <w:bCs w:val="0"/>
+      </w:rPr>
+    </w:lvl>
+    <w:lvl w:ilvl="1" w:tplc="FFFFFFFF">
+      <w:start w:val="1"/>
+      <w:numFmt w:val="lowerLetter"/>
+      <w:lvlText w:val="%2."/>
+      <w:lvlJc w:val="left"/>
+      <w:pPr>
+        <w:ind w:left="1440" w:hanging="360"/>
+      </w:pPr>
+    </w:lvl>
+    <w:lvl w:ilvl="2" w:tplc="FFFFFFFF" w:tentative="1">
+      <w:start w:val="1"/>
+      <w:numFmt w:val="lowerRoman"/>
+      <w:lvlText w:val="%3."/>
+      <w:lvlJc w:val="right"/>
+      <w:pPr>
+        <w:ind w:left="2160" w:hanging="180"/>
+      </w:pPr>
+    </w:lvl>
+    <w:lvl w:ilvl="3" w:tplc="FFFFFFFF" w:tentative="1">
+      <w:start w:val="1"/>
+      <w:numFmt w:val="decimal"/>
+      <w:lvlText w:val="%4."/>
+      <w:lvlJc w:val="left"/>
+      <w:pPr>
+        <w:ind w:left="2880" w:hanging="360"/>
+      </w:pPr>
+    </w:lvl>
+    <w:lvl w:ilvl="4" w:tplc="FFFFFFFF" w:tentative="1">
+      <w:start w:val="1"/>
+      <w:numFmt w:val="lowerLetter"/>
+      <w:lvlText w:val="%5."/>
+      <w:lvlJc w:val="left"/>
+      <w:pPr>
+        <w:ind w:left="3600" w:hanging="360"/>
+      </w:pPr>
+    </w:lvl>
+    <w:lvl w:ilvl="5" w:tplc="FFFFFFFF" w:tentative="1">
+      <w:start w:val="1"/>
+      <w:numFmt w:val="lowerRoman"/>
+      <w:lvlText w:val="%6."/>
+      <w:lvlJc w:val="right"/>
+      <w:pPr>
+        <w:ind w:left="4320" w:hanging="180"/>
+      </w:pPr>
+    </w:lvl>
+    <w:lvl w:ilvl="6" w:tplc="FFFFFFFF" w:tentative="1">
+      <w:start w:val="1"/>
+      <w:numFmt w:val="decimal"/>
+      <w:lvlText w:val="%7."/>
+      <w:lvlJc w:val="left"/>
+      <w:pPr>
+        <w:ind w:left="5040" w:hanging="360"/>
+      </w:pPr>
+    </w:lvl>
+    <w:lvl w:ilvl="7" w:tplc="FFFFFFFF" w:tentative="1">
+      <w:start w:val="1"/>
+      <w:numFmt w:val="lowerLetter"/>
+      <w:lvlText w:val="%8."/>
+      <w:lvlJc w:val="left"/>
+      <w:pPr>
+        <w:ind w:left="5760" w:hanging="360"/>
+      </w:pPr>
+    </w:lvl>
+    <w:lvl w:ilvl="8" w:tplc="FFFFFFFF" w:tentative="1">
+      <w:start w:val="1"/>
+      <w:numFmt w:val="lowerRoman"/>
+      <w:lvlText w:val="%9."/>
+      <w:lvlJc w:val="right"/>
+      <w:pPr>
+        <w:ind w:left="6480" w:hanging="180"/>
+      </w:pPr>
+    </w:lvl>
+  </w:abstractNum>
+  <w:abstractNum w:abstractNumId="1" w15:restartNumberingAfterBreak="0">
     <w:nsid w:val="09B76B90"/>
     <w:multiLevelType w:val="hybridMultilevel"/>
     <w:tmpl w:val="8AFEC478"/>
@@ -10710,7 +11749,7 @@
       </w:pPr>
     </w:lvl>
   </w:abstractNum>
-  <w:abstractNum w:abstractNumId="1" w15:restartNumberingAfterBreak="0">
+  <w:abstractNum w:abstractNumId="2" w15:restartNumberingAfterBreak="0">
     <w:nsid w:val="0A064717"/>
     <w:multiLevelType w:val="hybridMultilevel"/>
     <w:tmpl w:val="3C1A2100"/>
@@ -10800,7 +11839,7 @@
       </w:pPr>
     </w:lvl>
   </w:abstractNum>
-  <w:abstractNum w:abstractNumId="2" w15:restartNumberingAfterBreak="0">
+  <w:abstractNum w:abstractNumId="3" w15:restartNumberingAfterBreak="0">
     <w:nsid w:val="0C0307A6"/>
     <w:multiLevelType w:val="hybridMultilevel"/>
     <w:tmpl w:val="B2BA1B8E"/>
@@ -10886,7 +11925,7 @@
       </w:pPr>
     </w:lvl>
   </w:abstractNum>
-  <w:abstractNum w:abstractNumId="3" w15:restartNumberingAfterBreak="0">
+  <w:abstractNum w:abstractNumId="4" w15:restartNumberingAfterBreak="0">
     <w:nsid w:val="106A5CCE"/>
     <w:multiLevelType w:val="hybridMultilevel"/>
     <w:tmpl w:val="2DB03940"/>
@@ -10980,7 +12019,7 @@
       </w:pPr>
     </w:lvl>
   </w:abstractNum>
-  <w:abstractNum w:abstractNumId="4" w15:restartNumberingAfterBreak="0">
+  <w:abstractNum w:abstractNumId="5" w15:restartNumberingAfterBreak="0">
     <w:nsid w:val="15FD3FB3"/>
     <w:multiLevelType w:val="hybridMultilevel"/>
     <w:tmpl w:val="CE121B9A"/>
@@ -11066,7 +12105,7 @@
       </w:pPr>
     </w:lvl>
   </w:abstractNum>
-  <w:abstractNum w:abstractNumId="5" w15:restartNumberingAfterBreak="0">
+  <w:abstractNum w:abstractNumId="6" w15:restartNumberingAfterBreak="0">
     <w:nsid w:val="179019A8"/>
     <w:multiLevelType w:val="hybridMultilevel"/>
     <w:tmpl w:val="CC3EDAB8"/>
@@ -11152,7 +12191,97 @@
       </w:pPr>
     </w:lvl>
   </w:abstractNum>
-  <w:abstractNum w:abstractNumId="6" w15:restartNumberingAfterBreak="0">
+  <w:abstractNum w:abstractNumId="7" w15:restartNumberingAfterBreak="0">
+    <w:nsid w:val="1DDC3FE3"/>
+    <w:multiLevelType w:val="hybridMultilevel"/>
+    <w:tmpl w:val="2E502CAA"/>
+    <w:lvl w:ilvl="0" w:tplc="DAEE9EE6">
+      <w:start w:val="1"/>
+      <w:numFmt w:val="decimal"/>
+      <w:lvlText w:val="%1."/>
+      <w:lvlJc w:val="left"/>
+      <w:pPr>
+        <w:ind w:left="720" w:hanging="360"/>
+      </w:pPr>
+      <w:rPr>
+        <w:i w:val="0"/>
+        <w:iCs w:val="0"/>
+      </w:rPr>
+    </w:lvl>
+    <w:lvl w:ilvl="1" w:tplc="04090019" w:tentative="1">
+      <w:start w:val="1"/>
+      <w:numFmt w:val="lowerLetter"/>
+      <w:lvlText w:val="%2."/>
+      <w:lvlJc w:val="left"/>
+      <w:pPr>
+        <w:ind w:left="1440" w:hanging="360"/>
+      </w:pPr>
+    </w:lvl>
+    <w:lvl w:ilvl="2" w:tplc="0409001B" w:tentative="1">
+      <w:start w:val="1"/>
+      <w:numFmt w:val="lowerRoman"/>
+      <w:lvlText w:val="%3."/>
+      <w:lvlJc w:val="right"/>
+      <w:pPr>
+        <w:ind w:left="2160" w:hanging="180"/>
+      </w:pPr>
+    </w:lvl>
+    <w:lvl w:ilvl="3" w:tplc="0409000F" w:tentative="1">
+      <w:start w:val="1"/>
+      <w:numFmt w:val="decimal"/>
+      <w:lvlText w:val="%4."/>
+      <w:lvlJc w:val="left"/>
+      <w:pPr>
+        <w:ind w:left="2880" w:hanging="360"/>
+      </w:pPr>
+    </w:lvl>
+    <w:lvl w:ilvl="4" w:tplc="04090019" w:tentative="1">
+      <w:start w:val="1"/>
+      <w:numFmt w:val="lowerLetter"/>
+      <w:lvlText w:val="%5."/>
+      <w:lvlJc w:val="left"/>
+      <w:pPr>
+        <w:ind w:left="3600" w:hanging="360"/>
+      </w:pPr>
+    </w:lvl>
+    <w:lvl w:ilvl="5" w:tplc="0409001B" w:tentative="1">
+      <w:start w:val="1"/>
+      <w:numFmt w:val="lowerRoman"/>
+      <w:lvlText w:val="%6."/>
+      <w:lvlJc w:val="right"/>
+      <w:pPr>
+        <w:ind w:left="4320" w:hanging="180"/>
+      </w:pPr>
+    </w:lvl>
+    <w:lvl w:ilvl="6" w:tplc="0409000F" w:tentative="1">
+      <w:start w:val="1"/>
+      <w:numFmt w:val="decimal"/>
+      <w:lvlText w:val="%7."/>
+      <w:lvlJc w:val="left"/>
+      <w:pPr>
+        <w:ind w:left="5040" w:hanging="360"/>
+      </w:pPr>
+    </w:lvl>
+    <w:lvl w:ilvl="7" w:tplc="04090019" w:tentative="1">
+      <w:start w:val="1"/>
+      <w:numFmt w:val="lowerLetter"/>
+      <w:lvlText w:val="%8."/>
+      <w:lvlJc w:val="left"/>
+      <w:pPr>
+        <w:ind w:left="5760" w:hanging="360"/>
+      </w:pPr>
+    </w:lvl>
+    <w:lvl w:ilvl="8" w:tplc="0409001B" w:tentative="1">
+      <w:start w:val="1"/>
+      <w:numFmt w:val="lowerRoman"/>
+      <w:lvlText w:val="%9."/>
+      <w:lvlJc w:val="right"/>
+      <w:pPr>
+        <w:ind w:left="6480" w:hanging="180"/>
+      </w:pPr>
+    </w:lvl>
+  </w:abstractNum>
+  <w:abstractNum w:abstractNumId="8" w15:restartNumberingAfterBreak="0">
     <w:nsid w:val="2A537DCD"/>
     <w:multiLevelType w:val="hybridMultilevel"/>
     <w:tmpl w:val="07B4C7AA"/>
@@ -11241,7 +12370,7 @@
       </w:pPr>
     </w:lvl>
   </w:abstractNum>
-  <w:abstractNum w:abstractNumId="7" w15:restartNumberingAfterBreak="0">
+  <w:abstractNum w:abstractNumId="9" w15:restartNumberingAfterBreak="0">
     <w:nsid w:val="3163577A"/>
     <w:multiLevelType w:val="hybridMultilevel"/>
     <w:tmpl w:val="64D00AC2"/>
@@ -11327,7 +12456,7 @@
       </w:pPr>
     </w:lvl>
   </w:abstractNum>
-  <w:abstractNum w:abstractNumId="8" w15:restartNumberingAfterBreak="0">
+  <w:abstractNum w:abstractNumId="10" w15:restartNumberingAfterBreak="0">
     <w:nsid w:val="31FB1EDE"/>
     <w:multiLevelType w:val="hybridMultilevel"/>
     <w:tmpl w:val="ABE4C504"/>
@@ -11413,7 +12542,7 @@
       </w:pPr>
     </w:lvl>
   </w:abstractNum>
-  <w:abstractNum w:abstractNumId="9" w15:restartNumberingAfterBreak="0">
+  <w:abstractNum w:abstractNumId="11" w15:restartNumberingAfterBreak="0">
     <w:nsid w:val="335A3CC2"/>
     <w:multiLevelType w:val="hybridMultilevel"/>
     <w:tmpl w:val="86200424"/>
@@ -11503,7 +12632,7 @@
       </w:pPr>
     </w:lvl>
   </w:abstractNum>
-  <w:abstractNum w:abstractNumId="10" w15:restartNumberingAfterBreak="0">
+  <w:abstractNum w:abstractNumId="12" w15:restartNumberingAfterBreak="0">
     <w:nsid w:val="38BF48B7"/>
     <w:multiLevelType w:val="hybridMultilevel"/>
     <w:tmpl w:val="8F506542"/>
@@ -11589,7 +12718,7 @@
       </w:pPr>
     </w:lvl>
   </w:abstractNum>
-  <w:abstractNum w:abstractNumId="11" w15:restartNumberingAfterBreak="0">
+  <w:abstractNum w:abstractNumId="13" w15:restartNumberingAfterBreak="0">
     <w:nsid w:val="39856948"/>
     <w:multiLevelType w:val="hybridMultilevel"/>
     <w:tmpl w:val="82766E2A"/>
@@ -11679,10 +12808,10 @@
       </w:pPr>
     </w:lvl>
   </w:abstractNum>
-  <w:abstractNum w:abstractNumId="12" w15:restartNumberingAfterBreak="0">
+  <w:abstractNum w:abstractNumId="14" w15:restartNumberingAfterBreak="0">
     <w:nsid w:val="39C743C8"/>
     <w:multiLevelType w:val="hybridMultilevel"/>
-    <w:tmpl w:val="9FD2B8F4"/>
+    <w:tmpl w:val="B254E1A4"/>
     <w:lvl w:ilvl="0" w:tplc="FFFFFFFF">
       <w:start w:val="1"/>
       <w:numFmt w:val="decimal"/>
@@ -11765,7 +12894,7 @@
       </w:pPr>
     </w:lvl>
   </w:abstractNum>
-  <w:abstractNum w:abstractNumId="13" w15:restartNumberingAfterBreak="0">
+  <w:abstractNum w:abstractNumId="15" w15:restartNumberingAfterBreak="0">
     <w:nsid w:val="3F1958EC"/>
     <w:multiLevelType w:val="hybridMultilevel"/>
     <w:tmpl w:val="18BC685A"/>
@@ -11851,7 +12980,7 @@
       </w:pPr>
     </w:lvl>
   </w:abstractNum>
-  <w:abstractNum w:abstractNumId="14" w15:restartNumberingAfterBreak="0">
+  <w:abstractNum w:abstractNumId="16" w15:restartNumberingAfterBreak="0">
     <w:nsid w:val="43BC4C65"/>
     <w:multiLevelType w:val="hybridMultilevel"/>
     <w:tmpl w:val="204E9092"/>
@@ -11937,7 +13066,7 @@
       </w:pPr>
     </w:lvl>
   </w:abstractNum>
-  <w:abstractNum w:abstractNumId="15" w15:restartNumberingAfterBreak="0">
+  <w:abstractNum w:abstractNumId="17" w15:restartNumberingAfterBreak="0">
     <w:nsid w:val="48E1250F"/>
     <w:multiLevelType w:val="hybridMultilevel"/>
     <w:tmpl w:val="487E84EA"/>
@@ -12023,7 +13152,7 @@
       </w:pPr>
     </w:lvl>
   </w:abstractNum>
-  <w:abstractNum w:abstractNumId="16" w15:restartNumberingAfterBreak="0">
+  <w:abstractNum w:abstractNumId="18" w15:restartNumberingAfterBreak="0">
     <w:nsid w:val="4CD84320"/>
     <w:multiLevelType w:val="hybridMultilevel"/>
     <w:tmpl w:val="A6629578"/>
@@ -12109,7 +13238,7 @@
       </w:pPr>
     </w:lvl>
   </w:abstractNum>
-  <w:abstractNum w:abstractNumId="17" w15:restartNumberingAfterBreak="0">
+  <w:abstractNum w:abstractNumId="19" w15:restartNumberingAfterBreak="0">
     <w:nsid w:val="4F1C375D"/>
     <w:multiLevelType w:val="hybridMultilevel"/>
     <w:tmpl w:val="B27E13B8"/>
@@ -12199,7 +13328,7 @@
       </w:pPr>
     </w:lvl>
   </w:abstractNum>
-  <w:abstractNum w:abstractNumId="18" w15:restartNumberingAfterBreak="0">
+  <w:abstractNum w:abstractNumId="20" w15:restartNumberingAfterBreak="0">
     <w:nsid w:val="52D15890"/>
     <w:multiLevelType w:val="hybridMultilevel"/>
     <w:tmpl w:val="22964BEC"/>
@@ -12289,7 +13418,7 @@
       </w:pPr>
     </w:lvl>
   </w:abstractNum>
-  <w:abstractNum w:abstractNumId="19" w15:restartNumberingAfterBreak="0">
+  <w:abstractNum w:abstractNumId="21" w15:restartNumberingAfterBreak="0">
     <w:nsid w:val="531066C5"/>
     <w:multiLevelType w:val="hybridMultilevel"/>
     <w:tmpl w:val="CE121B9A"/>
@@ -12375,7 +13504,7 @@
       </w:pPr>
     </w:lvl>
   </w:abstractNum>
-  <w:abstractNum w:abstractNumId="20" w15:restartNumberingAfterBreak="0">
+  <w:abstractNum w:abstractNumId="22" w15:restartNumberingAfterBreak="0">
     <w:nsid w:val="58230062"/>
     <w:multiLevelType w:val="hybridMultilevel"/>
     <w:tmpl w:val="C6BA57E6"/>
@@ -12461,7 +13590,7 @@
       </w:pPr>
     </w:lvl>
   </w:abstractNum>
-  <w:abstractNum w:abstractNumId="21" w15:restartNumberingAfterBreak="0">
+  <w:abstractNum w:abstractNumId="23" w15:restartNumberingAfterBreak="0">
     <w:nsid w:val="608E0419"/>
     <w:multiLevelType w:val="hybridMultilevel"/>
     <w:tmpl w:val="D56E8D9A"/>
@@ -12547,7 +13676,7 @@
       </w:pPr>
     </w:lvl>
   </w:abstractNum>
-  <w:abstractNum w:abstractNumId="22" w15:restartNumberingAfterBreak="0">
+  <w:abstractNum w:abstractNumId="24" w15:restartNumberingAfterBreak="0">
     <w:nsid w:val="61E0129D"/>
     <w:multiLevelType w:val="hybridMultilevel"/>
     <w:tmpl w:val="84506ADC"/>
@@ -12633,7 +13762,7 @@
       </w:pPr>
     </w:lvl>
   </w:abstractNum>
-  <w:abstractNum w:abstractNumId="23" w15:restartNumberingAfterBreak="0">
+  <w:abstractNum w:abstractNumId="25" w15:restartNumberingAfterBreak="0">
     <w:nsid w:val="62551AD5"/>
     <w:multiLevelType w:val="hybridMultilevel"/>
     <w:tmpl w:val="CE121B9A"/>
@@ -12719,7 +13848,7 @@
       </w:pPr>
     </w:lvl>
   </w:abstractNum>
-  <w:abstractNum w:abstractNumId="24" w15:restartNumberingAfterBreak="0">
+  <w:abstractNum w:abstractNumId="26" w15:restartNumberingAfterBreak="0">
     <w:nsid w:val="657E5310"/>
     <w:multiLevelType w:val="hybridMultilevel"/>
     <w:tmpl w:val="C28E3A26"/>
@@ -12805,7 +13934,7 @@
       </w:pPr>
     </w:lvl>
   </w:abstractNum>
-  <w:abstractNum w:abstractNumId="25" w15:restartNumberingAfterBreak="0">
+  <w:abstractNum w:abstractNumId="27" w15:restartNumberingAfterBreak="0">
     <w:nsid w:val="68375AB0"/>
     <w:multiLevelType w:val="hybridMultilevel"/>
     <w:tmpl w:val="BB8ECACE"/>
@@ -12891,7 +14020,7 @@
       </w:pPr>
     </w:lvl>
   </w:abstractNum>
-  <w:abstractNum w:abstractNumId="26" w15:restartNumberingAfterBreak="0">
+  <w:abstractNum w:abstractNumId="28" w15:restartNumberingAfterBreak="0">
     <w:nsid w:val="693A23DB"/>
     <w:multiLevelType w:val="hybridMultilevel"/>
     <w:tmpl w:val="98846A5C"/>
@@ -12977,7 +14106,96 @@
       </w:pPr>
     </w:lvl>
   </w:abstractNum>
-  <w:abstractNum w:abstractNumId="27" w15:restartNumberingAfterBreak="0">
+  <w:abstractNum w:abstractNumId="29" w15:restartNumberingAfterBreak="0">
+    <w:nsid w:val="6EA178BE"/>
+    <w:multiLevelType w:val="hybridMultilevel"/>
+    <w:tmpl w:val="BE44AFCC"/>
+    <w:lvl w:ilvl="0" w:tplc="21F41A3C">
+      <w:start w:val="7"/>
+      <w:numFmt w:val="decimal"/>
+      <w:lvlText w:val="%1."/>
+      <w:lvlJc w:val="left"/>
+      <w:pPr>
+        <w:ind w:left="720" w:hanging="360"/>
+      </w:pPr>
+      <w:rPr>
+        <w:rFonts w:hint="default"/>
+      </w:rPr>
+    </w:lvl>
+    <w:lvl w:ilvl="1" w:tplc="04090019" w:tentative="1">
+      <w:start w:val="1"/>
+      <w:numFmt w:val="lowerLetter"/>
+      <w:lvlText w:val="%2."/>
+      <w:lvlJc w:val="left"/>
+      <w:pPr>
+        <w:ind w:left="1440" w:hanging="360"/>
+      </w:pPr>
+    </w:lvl>
+    <w:lvl w:ilvl="2" w:tplc="0409001B" w:tentative="1">
+      <w:start w:val="1"/>
+      <w:numFmt w:val="lowerRoman"/>
+      <w:lvlText w:val="%3."/>
+      <w:lvlJc w:val="right"/>
+      <w:pPr>
+        <w:ind w:left="2160" w:hanging="180"/>
+      </w:pPr>
+    </w:lvl>
+    <w:lvl w:ilvl="3" w:tplc="0409000F" w:tentative="1">
+      <w:start w:val="1"/>
+      <w:numFmt w:val="decimal"/>
+      <w:lvlText w:val="%4."/>
+      <w:lvlJc w:val="left"/>
+      <w:pPr>
+        <w:ind w:left="2880" w:hanging="360"/>
+      </w:pPr>
+    </w:lvl>
+    <w:lvl w:ilvl="4" w:tplc="04090019" w:tentative="1">
+      <w:start w:val="1"/>
+      <w:numFmt w:val="lowerLetter"/>
+      <w:lvlText w:val="%5."/>
+      <w:lvlJc w:val="left"/>
+      <w:pPr>
+        <w:ind w:left="3600" w:hanging="360"/>
+      </w:pPr>
+    </w:lvl>
+    <w:lvl w:ilvl="5" w:tplc="0409001B" w:tentative="1">
+      <w:start w:val="1"/>
+      <w:numFmt w:val="lowerRoman"/>
+      <w:lvlText w:val="%6."/>
+      <w:lvlJc w:val="right"/>
+      <w:pPr>
+        <w:ind w:left="4320" w:hanging="180"/>
+      </w:pPr>
+    </w:lvl>
+    <w:lvl w:ilvl="6" w:tplc="0409000F" w:tentative="1">
+      <w:start w:val="1"/>
+      <w:numFmt w:val="decimal"/>
+      <w:lvlText w:val="%7."/>
+      <w:lvlJc w:val="left"/>
+      <w:pPr>
+        <w:ind w:left="5040" w:hanging="360"/>
+      </w:pPr>
+    </w:lvl>
+    <w:lvl w:ilvl="7" w:tplc="04090019" w:tentative="1">
+      <w:start w:val="1"/>
+      <w:numFmt w:val="lowerLetter"/>
+      <w:lvlText w:val="%8."/>
+      <w:lvlJc w:val="left"/>
+      <w:pPr>
+        <w:ind w:left="5760" w:hanging="360"/>
+      </w:pPr>
+    </w:lvl>
+    <w:lvl w:ilvl="8" w:tplc="0409001B" w:tentative="1">
+      <w:start w:val="1"/>
+      <w:numFmt w:val="lowerRoman"/>
+      <w:lvlText w:val="%9."/>
+      <w:lvlJc w:val="right"/>
+      <w:pPr>
+        <w:ind w:left="6480" w:hanging="180"/>
+      </w:pPr>
+    </w:lvl>
+  </w:abstractNum>
+  <w:abstractNum w:abstractNumId="30" w15:restartNumberingAfterBreak="0">
     <w:nsid w:val="6FAF6B46"/>
     <w:multiLevelType w:val="hybridMultilevel"/>
     <w:tmpl w:val="00FC36DE"/>
@@ -13071,7 +14289,7 @@
       </w:pPr>
     </w:lvl>
   </w:abstractNum>
-  <w:abstractNum w:abstractNumId="28" w15:restartNumberingAfterBreak="0">
+  <w:abstractNum w:abstractNumId="31" w15:restartNumberingAfterBreak="0">
     <w:nsid w:val="711336DE"/>
     <w:multiLevelType w:val="hybridMultilevel"/>
     <w:tmpl w:val="B9465D7A"/>
@@ -13157,7 +14375,7 @@
       </w:pPr>
     </w:lvl>
   </w:abstractNum>
-  <w:abstractNum w:abstractNumId="29" w15:restartNumberingAfterBreak="0">
+  <w:abstractNum w:abstractNumId="32" w15:restartNumberingAfterBreak="0">
     <w:nsid w:val="7160520B"/>
     <w:multiLevelType w:val="hybridMultilevel"/>
     <w:tmpl w:val="41001514"/>
@@ -13251,7 +14469,7 @@
       </w:pPr>
     </w:lvl>
   </w:abstractNum>
-  <w:abstractNum w:abstractNumId="30" w15:restartNumberingAfterBreak="0">
+  <w:abstractNum w:abstractNumId="33" w15:restartNumberingAfterBreak="0">
     <w:nsid w:val="7C952B77"/>
     <w:multiLevelType w:val="hybridMultilevel"/>
     <w:tmpl w:val="E74E3DCC"/>
@@ -13342,97 +14560,106 @@
     </w:lvl>
   </w:abstractNum>
   <w:num w:numId="1" w16cid:durableId="1193566382">
+    <w:abstractNumId w:val="15"/>
+  </w:num>
+  <w:num w:numId="2" w16cid:durableId="1320235623">
+    <w:abstractNumId w:val="24"/>
+  </w:num>
+  <w:num w:numId="3" w16cid:durableId="585381013">
+    <w:abstractNumId w:val="32"/>
+  </w:num>
+  <w:num w:numId="4" w16cid:durableId="1606884053">
+    <w:abstractNumId w:val="1"/>
+  </w:num>
+  <w:num w:numId="5" w16cid:durableId="161969252">
+    <w:abstractNumId w:val="23"/>
+  </w:num>
+  <w:num w:numId="6" w16cid:durableId="75716013">
+    <w:abstractNumId w:val="5"/>
+  </w:num>
+  <w:num w:numId="7" w16cid:durableId="508717366">
+    <w:abstractNumId w:val="3"/>
+  </w:num>
+  <w:num w:numId="8" w16cid:durableId="735326227">
+    <w:abstractNumId w:val="11"/>
+  </w:num>
+  <w:num w:numId="9" w16cid:durableId="620377216">
+    <w:abstractNumId w:val="25"/>
+  </w:num>
+  <w:num w:numId="10" w16cid:durableId="581644907">
+    <w:abstractNumId w:val="31"/>
+  </w:num>
+  <w:num w:numId="11" w16cid:durableId="577785045">
+    <w:abstractNumId w:val="30"/>
+  </w:num>
+  <w:num w:numId="12" w16cid:durableId="297107376">
+    <w:abstractNumId w:val="20"/>
+  </w:num>
+  <w:num w:numId="13" w16cid:durableId="1736661796">
+    <w:abstractNumId w:val="18"/>
+  </w:num>
+  <w:num w:numId="14" w16cid:durableId="1551116136">
+    <w:abstractNumId w:val="21"/>
+  </w:num>
+  <w:num w:numId="15" w16cid:durableId="1966543394">
+    <w:abstractNumId w:val="17"/>
+  </w:num>
+  <w:num w:numId="16" w16cid:durableId="161510393">
+    <w:abstractNumId w:val="26"/>
+  </w:num>
+  <w:num w:numId="17" w16cid:durableId="922295665">
+    <w:abstractNumId w:val="12"/>
+  </w:num>
+  <w:num w:numId="18" w16cid:durableId="637076677">
     <w:abstractNumId w:val="13"/>
   </w:num>
-  <w:num w:numId="2" w16cid:durableId="1320235623">
+  <w:num w:numId="19" w16cid:durableId="1599287566">
+    <w:abstractNumId w:val="6"/>
+  </w:num>
+  <w:num w:numId="20" w16cid:durableId="577524265">
+    <w:abstractNumId w:val="14"/>
+  </w:num>
+  <w:num w:numId="21" w16cid:durableId="99297004">
     <w:abstractNumId w:val="22"/>
   </w:num>
-  <w:num w:numId="3" w16cid:durableId="585381013">
-    <w:abstractNumId w:val="29"/>
+  <w:num w:numId="22" w16cid:durableId="916132091">
+    <w:abstractNumId w:val="9"/>
   </w:num>
-  <w:num w:numId="4" w16cid:durableId="1606884053">
+  <w:num w:numId="23" w16cid:durableId="501160843">
+    <w:abstractNumId w:val="19"/>
+  </w:num>
+  <w:num w:numId="24" w16cid:durableId="1724520138">
+    <w:abstractNumId w:val="8"/>
+  </w:num>
+  <w:num w:numId="25" w16cid:durableId="608467214">
+    <w:abstractNumId w:val="27"/>
+  </w:num>
+  <w:num w:numId="26" w16cid:durableId="461466283">
+    <w:abstractNumId w:val="4"/>
+  </w:num>
+  <w:num w:numId="27" w16cid:durableId="1179659543">
+    <w:abstractNumId w:val="33"/>
+  </w:num>
+  <w:num w:numId="28" w16cid:durableId="440300529">
+    <w:abstractNumId w:val="10"/>
+  </w:num>
+  <w:num w:numId="29" w16cid:durableId="376396418">
+    <w:abstractNumId w:val="28"/>
+  </w:num>
+  <w:num w:numId="30" w16cid:durableId="1001810872">
+    <w:abstractNumId w:val="16"/>
+  </w:num>
+  <w:num w:numId="31" w16cid:durableId="1885096884">
+    <w:abstractNumId w:val="2"/>
+  </w:num>
+  <w:num w:numId="32" w16cid:durableId="775632933">
+    <w:abstractNumId w:val="7"/>
+  </w:num>
+  <w:num w:numId="33" w16cid:durableId="97531705">
     <w:abstractNumId w:val="0"/>
   </w:num>
-  <w:num w:numId="5" w16cid:durableId="161969252">
-    <w:abstractNumId w:val="21"/>
-  </w:num>
-  <w:num w:numId="6" w16cid:durableId="75716013">
-    <w:abstractNumId w:val="4"/>
-  </w:num>
-  <w:num w:numId="7" w16cid:durableId="508717366">
-    <w:abstractNumId w:val="2"/>
-  </w:num>
-  <w:num w:numId="8" w16cid:durableId="735326227">
-    <w:abstractNumId w:val="9"/>
-  </w:num>
-  <w:num w:numId="9" w16cid:durableId="620377216">
-    <w:abstractNumId w:val="23"/>
-  </w:num>
-  <w:num w:numId="10" w16cid:durableId="581644907">
-    <w:abstractNumId w:val="28"/>
-  </w:num>
-  <w:num w:numId="11" w16cid:durableId="577785045">
-    <w:abstractNumId w:val="27"/>
-  </w:num>
-  <w:num w:numId="12" w16cid:durableId="297107376">
-    <w:abstractNumId w:val="18"/>
-  </w:num>
-  <w:num w:numId="13" w16cid:durableId="1736661796">
-    <w:abstractNumId w:val="16"/>
-  </w:num>
-  <w:num w:numId="14" w16cid:durableId="1551116136">
-    <w:abstractNumId w:val="19"/>
-  </w:num>
-  <w:num w:numId="15" w16cid:durableId="1966543394">
-    <w:abstractNumId w:val="15"/>
-  </w:num>
-  <w:num w:numId="16" w16cid:durableId="161510393">
-    <w:abstractNumId w:val="24"/>
-  </w:num>
-  <w:num w:numId="17" w16cid:durableId="922295665">
-    <w:abstractNumId w:val="10"/>
-  </w:num>
-  <w:num w:numId="18" w16cid:durableId="637076677">
-    <w:abstractNumId w:val="11"/>
-  </w:num>
-  <w:num w:numId="19" w16cid:durableId="1599287566">
-    <w:abstractNumId w:val="5"/>
-  </w:num>
-  <w:num w:numId="20" w16cid:durableId="577524265">
-    <w:abstractNumId w:val="12"/>
-  </w:num>
-  <w:num w:numId="21" w16cid:durableId="99297004">
-    <w:abstractNumId w:val="20"/>
-  </w:num>
-  <w:num w:numId="22" w16cid:durableId="916132091">
-    <w:abstractNumId w:val="7"/>
-  </w:num>
-  <w:num w:numId="23" w16cid:durableId="501160843">
-    <w:abstractNumId w:val="17"/>
-  </w:num>
-  <w:num w:numId="24" w16cid:durableId="1724520138">
-    <w:abstractNumId w:val="6"/>
-  </w:num>
-  <w:num w:numId="25" w16cid:durableId="608467214">
-    <w:abstractNumId w:val="25"/>
-  </w:num>
-  <w:num w:numId="26" w16cid:durableId="461466283">
-    <w:abstractNumId w:val="3"/>
-  </w:num>
-  <w:num w:numId="27" w16cid:durableId="1179659543">
-    <w:abstractNumId w:val="30"/>
-  </w:num>
-  <w:num w:numId="28" w16cid:durableId="440300529">
-    <w:abstractNumId w:val="8"/>
-  </w:num>
-  <w:num w:numId="29" w16cid:durableId="376396418">
-    <w:abstractNumId w:val="26"/>
-  </w:num>
-  <w:num w:numId="30" w16cid:durableId="1001810872">
-    <w:abstractNumId w:val="14"/>
-  </w:num>
-  <w:num w:numId="31" w16cid:durableId="1885096884">
-    <w:abstractNumId w:val="1"/>
+  <w:num w:numId="34" w16cid:durableId="1765345476">
+    <w:abstractNumId w:val="29"/>
   </w:num>
 </w:numbering>
 </file>

</xml_diff>

<commit_message>
Torque TO document edit
</commit_message>
<xml_diff>
--- a/Step-7-Torque-Driven-Treatment-Optimization/TorqueDrivenTreatmentOptimizationTutorial.docx
+++ b/Step-7-Torque-Driven-Treatment-Optimization/TorqueDrivenTreatmentOptimizationTutorial.docx
@@ -190,7 +190,19 @@
         <w:rPr>
           <w:rFonts w:ascii="Times New Roman" w:hAnsi="Times New Roman" w:cs="Times New Roman"/>
         </w:rPr>
-        <w:t xml:space="preserve">field, then motion of the coordinate will be taken directly from the inverse kinematics data found in the </w:t>
+        <w:t xml:space="preserve">field, then motion of the coordinate will be </w:t>
+      </w:r>
+      <w:r>
+        <w:rPr>
+          <w:rFonts w:ascii="Times New Roman" w:hAnsi="Times New Roman" w:cs="Times New Roman"/>
+        </w:rPr>
+        <w:t>prescribed</w:t>
+      </w:r>
+      <w:r>
+        <w:rPr>
+          <w:rFonts w:ascii="Times New Roman" w:hAnsi="Times New Roman" w:cs="Times New Roman"/>
+        </w:rPr>
+        <w:t xml:space="preserve"> directly from the inverse kinematics data found in the </w:t>
       </w:r>
       <w:r>
         <w:rPr>
@@ -2665,7 +2677,7 @@
         <w:rPr>
           <w:rFonts w:ascii="Times New Roman" w:hAnsi="Times New Roman" w:cs="Times New Roman"/>
         </w:rPr>
-        <w:t xml:space="preserve">Getting a good TO run is very hard and often requires additional iteration after the first attempt. It is recommended to add/remove cost terms if you believe the problem would benefit, or change max allowable errors for cost terms to </w:t>
+        <w:t xml:space="preserve">Getting a good TO run is hard and often requires additional iteration after the first attempt. It is recommended to add/remove cost terms if you believe the problem would benefit, or change max allowable errors for cost terms to </w:t>
       </w:r>
       <w:r>
         <w:rPr>
@@ -6322,7 +6334,23 @@
           <w:i/>
           <w:iCs/>
         </w:rPr>
-        <w:t>Tools&gt;Treatment Optimization &gt;Verification Optimization</w:t>
+        <w:t>Tools&gt;Treatment Optimization &gt;</w:t>
+      </w:r>
+      <w:r>
+        <w:rPr>
+          <w:rFonts w:ascii="Times New Roman" w:hAnsi="Times New Roman" w:cs="Times New Roman"/>
+          <w:i/>
+          <w:iCs/>
+        </w:rPr>
+        <w:t>Design</w:t>
+      </w:r>
+      <w:r>
+        <w:rPr>
+          <w:rFonts w:ascii="Times New Roman" w:hAnsi="Times New Roman" w:cs="Times New Roman"/>
+          <w:i/>
+          <w:iCs/>
+        </w:rPr>
+        <w:t xml:space="preserve"> Optimization</w:t>
       </w:r>
     </w:p>
     <w:p>
@@ -8275,7 +8303,23 @@
           <w:b/>
           <w:bCs/>
         </w:rPr>
-        <w:t>TorqueDOSettingsBase.xml</w:t>
+        <w:t>TorqueDOSettings</w:t>
+      </w:r>
+      <w:r>
+        <w:rPr>
+          <w:rFonts w:ascii="Times New Roman" w:hAnsi="Times New Roman" w:cs="Times New Roman"/>
+          <w:b/>
+          <w:bCs/>
+        </w:rPr>
+        <w:t>V1</w:t>
+      </w:r>
+      <w:r>
+        <w:rPr>
+          <w:rFonts w:ascii="Times New Roman" w:hAnsi="Times New Roman" w:cs="Times New Roman"/>
+          <w:b/>
+          <w:bCs/>
+        </w:rPr>
+        <w:t>.xml</w:t>
       </w:r>
       <w:r>
         <w:rPr>
@@ -10640,15 +10684,7 @@
           <w:b/>
           <w:bCs/>
         </w:rPr>
-        <w:t>5</w:t>
-      </w:r>
-      <w:r>
-        <w:rPr>
-          <w:rFonts w:ascii="Times New Roman" w:hAnsi="Times New Roman" w:cs="Times New Roman"/>
-          <w:b/>
-          <w:bCs/>
-        </w:rPr>
-        <w:t>.xml</w:t>
+        <w:t>5.xml</w:t>
       </w:r>
     </w:p>
     <w:p>
@@ -10710,19 +10746,7 @@
         <w:rPr>
           <w:rFonts w:ascii="Times New Roman" w:hAnsi="Times New Roman" w:cs="Times New Roman"/>
         </w:rPr>
-        <w:t xml:space="preserve">To include this </w:t>
-      </w:r>
-      <w:r>
-        <w:rPr>
-          <w:rFonts w:ascii="Times New Roman" w:hAnsi="Times New Roman" w:cs="Times New Roman"/>
-        </w:rPr>
-        <w:t>constraint</w:t>
-      </w:r>
-      <w:r>
-        <w:rPr>
-          <w:rFonts w:ascii="Times New Roman" w:hAnsi="Times New Roman" w:cs="Times New Roman"/>
-        </w:rPr>
-        <w:t xml:space="preserve"> term in the settings file, copy the following lines into your </w:t>
+        <w:t xml:space="preserve">To include this constraint term in the settings file, copy the following lines into your </w:t>
       </w:r>
       <w:r>
         <w:rPr>

</xml_diff>

<commit_message>
Final organization for TGCS
</commit_message>
<xml_diff>
--- a/Step-7-Torque-Driven-Treatment-Optimization/TorqueDrivenTreatmentOptimizationTutorial.docx
+++ b/Step-7-Torque-Driven-Treatment-Optimization/TorqueDrivenTreatmentOptimizationTutorial.docx
@@ -6065,6 +6065,28 @@
           <w:b/>
           <w:bCs/>
         </w:rPr>
+        <w:t>TorqueVOSettings</w:t>
+      </w:r>
+      <w:r>
+        <w:rPr>
+          <w:rFonts w:ascii="Times New Roman" w:hAnsi="Times New Roman" w:cs="Times New Roman"/>
+          <w:b/>
+          <w:bCs/>
+        </w:rPr>
+        <w:t xml:space="preserve">.xml </w:t>
+      </w:r>
+      <w:r>
+        <w:rPr>
+          <w:rFonts w:ascii="Times New Roman" w:hAnsi="Times New Roman" w:cs="Times New Roman"/>
+        </w:rPr>
+        <w:t xml:space="preserve">and name it </w:t>
+      </w:r>
+      <w:r>
+        <w:rPr>
+          <w:rFonts w:ascii="Times New Roman" w:hAnsi="Times New Roman" w:cs="Times New Roman"/>
+          <w:b/>
+          <w:bCs/>
+        </w:rPr>
         <w:t>Torque</w:t>
       </w:r>
       <w:r>
@@ -6073,36 +6095,6 @@
           <w:b/>
           <w:bCs/>
         </w:rPr>
-        <w:t>VOSettings</w:t>
-      </w:r>
-      <w:r>
-        <w:rPr>
-          <w:rFonts w:ascii="Times New Roman" w:hAnsi="Times New Roman" w:cs="Times New Roman"/>
-          <w:b/>
-          <w:bCs/>
-        </w:rPr>
-        <w:t xml:space="preserve">.xml </w:t>
-      </w:r>
-      <w:r>
-        <w:rPr>
-          <w:rFonts w:ascii="Times New Roman" w:hAnsi="Times New Roman" w:cs="Times New Roman"/>
-        </w:rPr>
-        <w:t xml:space="preserve">and name it </w:t>
-      </w:r>
-      <w:r>
-        <w:rPr>
-          <w:rFonts w:ascii="Times New Roman" w:hAnsi="Times New Roman" w:cs="Times New Roman"/>
-          <w:b/>
-          <w:bCs/>
-        </w:rPr>
-        <w:t>Torque</w:t>
-      </w:r>
-      <w:r>
-        <w:rPr>
-          <w:rFonts w:ascii="Times New Roman" w:hAnsi="Times New Roman" w:cs="Times New Roman"/>
-          <w:b/>
-          <w:bCs/>
-        </w:rPr>
         <w:t>D</w:t>
       </w:r>
       <w:r>
@@ -6119,15 +6111,7 @@
           <w:b/>
           <w:bCs/>
         </w:rPr>
-        <w:t>Temp</w:t>
-      </w:r>
-      <w:r>
-        <w:rPr>
-          <w:rFonts w:ascii="Times New Roman" w:hAnsi="Times New Roman" w:cs="Times New Roman"/>
-          <w:b/>
-          <w:bCs/>
-        </w:rPr>
-        <w:t>.xml</w:t>
+        <w:t>Temp.xml</w:t>
       </w:r>
     </w:p>
     <w:p>
@@ -6206,13 +6190,7 @@
         <w:rPr>
           <w:rFonts w:ascii="Times New Roman" w:hAnsi="Times New Roman" w:cs="Times New Roman"/>
         </w:rPr>
-        <w:t xml:space="preserve"> </w:t>
-      </w:r>
-      <w:r>
-        <w:rPr>
-          <w:rFonts w:ascii="Times New Roman" w:hAnsi="Times New Roman" w:cs="Times New Roman"/>
-        </w:rPr>
-        <w:t xml:space="preserve">because there is currently a bug with the GUI that may prevent you from opening a settings file and saving to a settings file with the same name. This way, we can save our final settings file as </w:t>
+        <w:t xml:space="preserve"> because there is currently a bug with the GUI that may prevent you from opening a settings file and saving to a settings file with the same name. This way, we can save our final settings file as </w:t>
       </w:r>
       <w:r>
         <w:rPr>
@@ -7000,19 +6978,6 @@
     </w:p>
     <w:p>
       <w:pPr>
-        <w:rPr>
-          <w:rFonts w:ascii="Times New Roman" w:hAnsi="Times New Roman" w:cs="Times New Roman"/>
-        </w:rPr>
-      </w:pPr>
-      <w:r>
-        <w:rPr>
-          <w:rFonts w:ascii="Times New Roman" w:hAnsi="Times New Roman" w:cs="Times New Roman"/>
-        </w:rPr>
-        <w:br w:type="page"/>
-      </w:r>
-    </w:p>
-    <w:p>
-      <w:pPr>
         <w:pStyle w:val="ListParagraph"/>
         <w:numPr>
           <w:ilvl w:val="0"/>
@@ -7027,7 +6992,6 @@
         <w:rPr>
           <w:rFonts w:ascii="Times New Roman" w:hAnsi="Times New Roman" w:cs="Times New Roman"/>
         </w:rPr>
-        <w:lastRenderedPageBreak/>
         <w:t xml:space="preserve">To include this cost term in the settings file, copy the following lines into your </w:t>
       </w:r>
       <w:r>

</xml_diff>

<commit_message>
Treatment Optimization Tutorial 1.5.0
</commit_message>
<xml_diff>
--- a/Step-7-Torque-Driven-Treatment-Optimization/TorqueDrivenTreatmentOptimizationTutorial.docx
+++ b/Step-7-Torque-Driven-Treatment-Optimization/TorqueDrivenTreatmentOptimizationTutorial.docx
@@ -4,7 +4,7 @@
   <w:body>
     <w:p>
       <w:pPr>
-        <w:spacing w:before="240" w:line="276" w:lineRule="auto"/>
+        <w:spacing w:line="276" w:lineRule="auto"/>
         <w:jc w:val="center"/>
         <w:rPr>
           <w:rFonts w:ascii="Times New Roman" w:hAnsi="Times New Roman" w:cs="Times New Roman"/>
@@ -34,6 +34,40 @@
         </w:rPr>
         <w:t>Torque Driven Treatment Optimization</w:t>
       </w:r>
+    </w:p>
+    <w:p>
+      <w:pPr>
+        <w:jc w:val="center"/>
+        <w:rPr>
+          <w:rFonts w:ascii="Times New Roman" w:hAnsi="Times New Roman" w:cs="Times New Roman"/>
+          <w:b/>
+          <w:bCs/>
+          <w:sz w:val="32"/>
+          <w:szCs w:val="32"/>
+        </w:rPr>
+      </w:pPr>
+      <w:bookmarkStart w:id="0" w:name="_Hlk210317336"/>
+      <w:r>
+        <w:rPr>
+          <w:rFonts w:ascii="Times New Roman" w:hAnsi="Times New Roman" w:cs="Times New Roman"/>
+        </w:rPr>
+        <w:t>Tutorial Developer: Robert Salati</w:t>
+      </w:r>
+      <w:r>
+        <w:rPr>
+          <w:rFonts w:ascii="Times New Roman" w:hAnsi="Times New Roman" w:cs="Times New Roman"/>
+        </w:rPr>
+        <w:t xml:space="preserve">, </w:t>
+      </w:r>
+      <w:bookmarkStart w:id="1" w:name="_Hlk210315008"/>
+      <w:r>
+        <w:rPr>
+          <w:rFonts w:ascii="Times New Roman" w:hAnsi="Times New Roman" w:cs="Times New Roman"/>
+        </w:rPr>
+        <w:t>Rice Computational Neuromechanics Lab, Rice University</w:t>
+      </w:r>
+      <w:bookmarkEnd w:id="0"/>
+      <w:bookmarkEnd w:id="1"/>
     </w:p>
     <w:p>
       <w:pPr>
@@ -291,6 +325,7 @@
         <w:rPr>
           <w:rFonts w:ascii="Times New Roman" w:hAnsi="Times New Roman" w:cs="Times New Roman"/>
         </w:rPr>
+        <w:lastRenderedPageBreak/>
         <w:t xml:space="preserve">For each generalized coordinate whose motion is predicted, if the coordinate name is also listed in the </w:t>
       </w:r>
       <w:r>
@@ -327,14 +362,7 @@
         <w:rPr>
           <w:rFonts w:ascii="Times New Roman" w:hAnsi="Times New Roman" w:cs="Times New Roman"/>
         </w:rPr>
-        <w:t xml:space="preserve">field, then a force or torque controller is created to </w:t>
-      </w:r>
-      <w:r>
-        <w:rPr>
-          <w:rFonts w:ascii="Times New Roman" w:hAnsi="Times New Roman" w:cs="Times New Roman"/>
-        </w:rPr>
-        <w:lastRenderedPageBreak/>
-        <w:t xml:space="preserve">control that coordinate. For consistency with forces and torques calculated by inverse dynamics, the user should also add a </w:t>
+        <w:t xml:space="preserve">field, then a force or torque controller is created to control that coordinate. For consistency with forces and torques calculated by inverse dynamics, the user should also add a </w:t>
       </w:r>
       <w:r>
         <w:rPr>
@@ -7623,7 +7651,21 @@
         <w:rPr>
           <w:rFonts w:ascii="Times New Roman" w:hAnsi="Times New Roman" w:cs="Times New Roman"/>
         </w:rPr>
-        <w:t xml:space="preserve"> VO, DO allows for controller tracking and generalized coordinate tracking alongside other DO-specific cost function terms.</w:t>
+        <w:t xml:space="preserve"> VO, DO </w:t>
+      </w:r>
+      <w:proofErr w:type="gramStart"/>
+      <w:r>
+        <w:rPr>
+          <w:rFonts w:ascii="Times New Roman" w:hAnsi="Times New Roman" w:cs="Times New Roman"/>
+        </w:rPr>
+        <w:t>allows for</w:t>
+      </w:r>
+      <w:proofErr w:type="gramEnd"/>
+      <w:r>
+        <w:rPr>
+          <w:rFonts w:ascii="Times New Roman" w:hAnsi="Times New Roman" w:cs="Times New Roman"/>
+        </w:rPr>
+        <w:t xml:space="preserve"> controller tracking and generalized coordinate tracking alongside other DO-specific cost function terms.</w:t>
       </w:r>
     </w:p>
     <w:p>

</xml_diff>